<commit_message>
added a plan and papers read
</commit_message>
<xml_diff>
--- a/docs/plan.docx
+++ b/docs/plan.docx
@@ -74,13 +74,6 @@
       </w:r>
       <w:r>
         <w:rPr>
-          <w:vertAlign w:val="superscript"/>
-          <w14:ligatures w14:val="standard"/>
-        </w:rPr>
-        <w:t>†</w:t>
-      </w:r>
-      <w:r>
-        <w:rPr>
           <w14:ligatures w14:val="standard"/>
         </w:rPr>
         <w:br/>
@@ -417,13 +410,20 @@
           <w:lang w:eastAsia="it-IT"/>
           <w14:ligatures w14:val="standard"/>
         </w:rPr>
-        <w:t xml:space="preserve">choosing and tuning the </w:t>
+        <w:t>searching</w:t>
       </w:r>
       <w:r>
         <w:rPr>
           <w:lang w:eastAsia="it-IT"/>
           <w14:ligatures w14:val="standard"/>
         </w:rPr>
+        <w:t xml:space="preserve"> and tuning the </w:t>
+      </w:r>
+      <w:r>
+        <w:rPr>
+          <w:lang w:eastAsia="it-IT"/>
+          <w14:ligatures w14:val="standard"/>
+        </w:rPr>
         <w:t xml:space="preserve">numerous </w:t>
       </w:r>
       <w:r>
@@ -431,20 +431,41 @@
           <w:lang w:eastAsia="it-IT"/>
           <w14:ligatures w14:val="standard"/>
         </w:rPr>
-        <w:t>hyperparameters of the model</w:t>
+        <w:t>hyperparameters of the</w:t>
       </w:r>
       <w:r>
         <w:rPr>
           <w:lang w:eastAsia="it-IT"/>
           <w14:ligatures w14:val="standard"/>
         </w:rPr>
-        <w:t xml:space="preserve">. This is because, </w:t>
+        <w:t xml:space="preserve"> neural network</w:t>
       </w:r>
       <w:r>
         <w:rPr>
           <w:lang w:eastAsia="it-IT"/>
           <w14:ligatures w14:val="standard"/>
         </w:rPr>
+        <w:t xml:space="preserve"> model</w:t>
+      </w:r>
+      <w:r>
+        <w:rPr>
+          <w:lang w:eastAsia="it-IT"/>
+          <w14:ligatures w14:val="standard"/>
+        </w:rPr>
+        <w:t>. This is because</w:t>
+      </w:r>
+      <w:r>
+        <w:rPr>
+          <w:lang w:eastAsia="it-IT"/>
+          <w14:ligatures w14:val="standard"/>
+        </w:rPr>
+        <w:t xml:space="preserve"> </w:t>
+      </w:r>
+      <w:r>
+        <w:rPr>
+          <w:lang w:eastAsia="it-IT"/>
+          <w14:ligatures w14:val="standard"/>
+        </w:rPr>
         <w:t>ANN require</w:t>
       </w:r>
       <w:r>
@@ -459,20 +480,62 @@
           <w:lang w:eastAsia="it-IT"/>
           <w14:ligatures w14:val="standard"/>
         </w:rPr>
-        <w:t xml:space="preserve"> adequation combination of hyperparameters values </w:t>
+        <w:t xml:space="preserve"> </w:t>
       </w:r>
       <w:r>
         <w:rPr>
           <w:lang w:eastAsia="it-IT"/>
           <w14:ligatures w14:val="standard"/>
         </w:rPr>
-        <w:t xml:space="preserve">to perform best, and those hyperparameters are not learned by the model, leaving this arduous task of hyperparameter tuning to the </w:t>
+        <w:t>adequate</w:t>
       </w:r>
       <w:r>
         <w:rPr>
           <w:lang w:eastAsia="it-IT"/>
           <w14:ligatures w14:val="standard"/>
         </w:rPr>
+        <w:t xml:space="preserve"> combination of hyperparameters values </w:t>
+      </w:r>
+      <w:r>
+        <w:rPr>
+          <w:lang w:eastAsia="it-IT"/>
+          <w14:ligatures w14:val="standard"/>
+        </w:rPr>
+        <w:t xml:space="preserve">to perform </w:t>
+      </w:r>
+      <w:r>
+        <w:rPr>
+          <w:lang w:eastAsia="it-IT"/>
+          <w14:ligatures w14:val="standard"/>
+        </w:rPr>
+        <w:t xml:space="preserve">its </w:t>
+      </w:r>
+      <w:r>
+        <w:rPr>
+          <w:lang w:eastAsia="it-IT"/>
+          <w14:ligatures w14:val="standard"/>
+        </w:rPr>
+        <w:t xml:space="preserve">best, and those hyperparameters are not learned by the model, leaving this arduous task of hyperparameter </w:t>
+      </w:r>
+      <w:r>
+        <w:rPr>
+          <w:lang w:eastAsia="it-IT"/>
+          <w14:ligatures w14:val="standard"/>
+        </w:rPr>
+        <w:t>optimization</w:t>
+      </w:r>
+      <w:r>
+        <w:rPr>
+          <w:lang w:eastAsia="it-IT"/>
+          <w14:ligatures w14:val="standard"/>
+        </w:rPr>
+        <w:t xml:space="preserve"> to the </w:t>
+      </w:r>
+      <w:r>
+        <w:rPr>
+          <w:lang w:eastAsia="it-IT"/>
+          <w14:ligatures w14:val="standard"/>
+        </w:rPr>
         <w:t>developer.</w:t>
       </w:r>
       <w:r>
@@ -485,19 +548,13 @@
         <w:rPr>
           <w14:ligatures w14:val="standard"/>
         </w:rPr>
-        <w:t xml:space="preserve">To make things worse, those </w:t>
-      </w:r>
-      <w:r>
-        <w:rPr>
-          <w14:ligatures w14:val="standard"/>
-        </w:rPr>
-        <w:t xml:space="preserve">hyperparameters range </w:t>
-      </w:r>
-      <w:r>
-        <w:rPr>
-          <w14:ligatures w14:val="standard"/>
-        </w:rPr>
-        <w:t>in infinity</w:t>
+        <w:t xml:space="preserve">To make things worse, </w:t>
+      </w:r>
+      <w:r>
+        <w:rPr>
+          <w14:ligatures w14:val="standard"/>
+        </w:rPr>
+        <w:t>the search space for those hyperparameters is often infinite</w:t>
       </w:r>
       <w:r>
         <w:rPr>
@@ -515,7 +572,19 @@
         <w:rPr>
           <w14:ligatures w14:val="standard"/>
         </w:rPr>
-        <w:t xml:space="preserve">The list of potential hyperparameters to tune include </w:t>
+        <w:t xml:space="preserve">The </w:t>
+      </w:r>
+      <w:r>
+        <w:rPr>
+          <w14:ligatures w14:val="standard"/>
+        </w:rPr>
+        <w:t xml:space="preserve">generate </w:t>
+      </w:r>
+      <w:r>
+        <w:rPr>
+          <w14:ligatures w14:val="standard"/>
+        </w:rPr>
+        <w:t xml:space="preserve">list of potential hyperparameters to tune include </w:t>
       </w:r>
       <w:r>
         <w:rPr>
@@ -911,12 +980,21 @@
     <w:p>
       <w:pPr>
         <w:pStyle w:val="Para"/>
-        <w:ind w:left="1068" w:firstLine="0"/>
+        <w:numPr>
+          <w:ilvl w:val="0"/>
+          <w:numId w:val="33"/>
+        </w:numPr>
         <w:jc w:val="both"/>
         <w:rPr>
           <w14:ligatures w14:val="standard"/>
         </w:rPr>
       </w:pPr>
+      <w:r>
+        <w:rPr>
+          <w14:ligatures w14:val="standard"/>
+        </w:rPr>
+        <w:t>Network topology (given cell type modules such as fully connected, convolutions, pooling, multi-head attention, etc…)</w:t>
+      </w:r>
     </w:p>
     <w:p>
       <w:pPr>
@@ -931,167 +1009,7 @@
         <w:rPr>
           <w14:ligatures w14:val="standard"/>
         </w:rPr>
-        <w:t xml:space="preserve">Unlike other machine learning approaches such as Decision Trees, ANN </w:t>
-      </w:r>
-      <w:r>
-        <w:rPr>
-          <w14:ligatures w14:val="standard"/>
-        </w:rPr>
-        <w:t xml:space="preserve">have to many hyperparameters to tune, resulting in a lot of development time </w:t>
-      </w:r>
-      <w:r>
-        <w:rPr>
-          <w14:ligatures w14:val="standard"/>
-        </w:rPr>
-        <w:t xml:space="preserve">spend fine-tuning them and retraining each time, </w:t>
-      </w:r>
-      <w:r>
-        <w:rPr>
-          <w14:ligatures w14:val="standard"/>
-        </w:rPr>
-        <w:t>before optimally training for the best model for the chosen application.</w:t>
-      </w:r>
-      <w:r>
-        <w:rPr>
-          <w14:ligatures w14:val="standard"/>
-        </w:rPr>
-        <w:t xml:space="preserve"> Deep Learning (DL), the branch of machine learning </w:t>
-      </w:r>
-      <w:r>
-        <w:rPr>
-          <w14:ligatures w14:val="standard"/>
-        </w:rPr>
-        <w:t>currently dealing with ANN</w:t>
-      </w:r>
-      <w:r>
-        <w:rPr>
-          <w14:ligatures w14:val="standard"/>
-        </w:rPr>
-        <w:t xml:space="preserve">, currently is more art than science and that unfortunately slows the progress that can be made in </w:t>
-      </w:r>
-      <w:r>
-        <w:rPr>
-          <w14:ligatures w14:val="standard"/>
-        </w:rPr>
-        <w:t xml:space="preserve">not only DL, but also ML, </w:t>
-      </w:r>
-      <w:r>
-        <w:rPr>
-          <w14:ligatures w14:val="standard"/>
-        </w:rPr>
-        <w:t xml:space="preserve">and </w:t>
-      </w:r>
-      <w:r>
-        <w:rPr>
-          <w14:ligatures w14:val="standard"/>
-        </w:rPr>
-        <w:t xml:space="preserve">Computer Science </w:t>
-      </w:r>
-      <w:r>
-        <w:rPr>
-          <w14:ligatures w14:val="standard"/>
-        </w:rPr>
-        <w:t>as a whole.</w:t>
-      </w:r>
-      <w:r>
-        <w:rPr>
-          <w14:ligatures w14:val="standard"/>
-        </w:rPr>
-        <w:t xml:space="preserve"> It’s imperative to solve the problem o</w:t>
-      </w:r>
-      <w:r>
-        <w:rPr>
-          <w14:ligatures w14:val="standard"/>
-        </w:rPr>
-        <w:t xml:space="preserve">f hyperparameter initialization and tuning by providing an automated </w:t>
-      </w:r>
-      <w:r>
-        <w:rPr>
-          <w14:ligatures w14:val="standard"/>
-        </w:rPr>
-        <w:t>or learned way to reliably set all the hyperparameters to the optimal value</w:t>
-      </w:r>
-      <w:r>
-        <w:rPr>
-          <w14:ligatures w14:val="standard"/>
-        </w:rPr>
-        <w:t xml:space="preserve"> for any given task.</w:t>
-      </w:r>
-      <w:r>
-        <w:rPr>
-          <w14:ligatures w14:val="standard"/>
-        </w:rPr>
-        <w:t xml:space="preserve"> </w:t>
-      </w:r>
-      <w:r>
-        <w:rPr>
-          <w14:ligatures w14:val="standard"/>
-        </w:rPr>
-        <w:t xml:space="preserve">Furthermore, some hyperparameters can even be </w:t>
-      </w:r>
-      <w:r>
-        <w:rPr>
-          <w14:ligatures w14:val="standard"/>
-        </w:rPr>
-        <w:t>adaptively adjusted for performance gains (e.g., adaptive learning rate to reduce training time).</w:t>
-      </w:r>
-      <w:r>
-        <w:rPr>
-          <w14:ligatures w14:val="standard"/>
-        </w:rPr>
-        <w:t xml:space="preserve"> </w:t>
-      </w:r>
-      <w:r>
-        <w:rPr>
-          <w14:ligatures w14:val="standard"/>
-        </w:rPr>
-        <w:t>This problem is also called Auto-ML or meta-machine learning</w:t>
-      </w:r>
-      <w:r>
-        <w:rPr>
-          <w14:ligatures w14:val="standard"/>
-        </w:rPr>
-        <w:t xml:space="preserve"> [6]</w:t>
-      </w:r>
-      <w:r>
-        <w:rPr>
-          <w14:ligatures w14:val="standard"/>
-        </w:rPr>
-        <w:t>.</w:t>
-      </w:r>
-    </w:p>
-    <w:p>
-      <w:pPr>
-        <w:pStyle w:val="Head1"/>
-        <w:spacing w:before="380"/>
-        <w:rPr>
-          <w14:ligatures w14:val="standard"/>
-        </w:rPr>
-      </w:pPr>
-      <w:r>
-        <w:rPr>
-          <w:rStyle w:val="Label"/>
-          <w14:ligatures w14:val="standard"/>
-        </w:rPr>
-        <w:t>2</w:t>
-      </w:r>
-      <w:r>
-        <w:rPr>
-          <w14:ligatures w14:val="standard"/>
-        </w:rPr>
-        <w:t> </w:t>
-      </w:r>
-      <w:r>
-        <w:rPr>
-          <w14:ligatures w14:val="standard"/>
-        </w:rPr>
-        <w:t>Related Work</w:t>
-      </w:r>
-      <w:r>
-        <w:rPr>
-          <w14:ligatures w14:val="standard"/>
-        </w:rPr>
-        <w:t xml:space="preserve"> </w:t>
+        <w:t>Furthermore, some hyperparameters can even be adaptively adjusted for performance gains (e.g., adaptive learning rate to reduce training time).</w:t>
       </w:r>
     </w:p>
     <w:p>
@@ -1100,6 +1018,168 @@
         <w:ind w:firstLine="0"/>
         <w:jc w:val="both"/>
         <w:rPr>
+          <w14:ligatures w14:val="standard"/>
+        </w:rPr>
+      </w:pPr>
+      <w:r>
+        <w:rPr>
+          <w14:ligatures w14:val="standard"/>
+        </w:rPr>
+        <w:t xml:space="preserve">Unlike other machine learning approaches such as Decision Trees, ANN </w:t>
+      </w:r>
+      <w:r>
+        <w:rPr>
+          <w14:ligatures w14:val="standard"/>
+        </w:rPr>
+        <w:t xml:space="preserve">have to many hyperparameters to tune, resulting in a lot of development time </w:t>
+      </w:r>
+      <w:r>
+        <w:rPr>
+          <w14:ligatures w14:val="standard"/>
+        </w:rPr>
+        <w:t xml:space="preserve">spend fine-tuning them and retraining each time, </w:t>
+      </w:r>
+      <w:r>
+        <w:rPr>
+          <w14:ligatures w14:val="standard"/>
+        </w:rPr>
+        <w:t>before optimally training for the best model for the chosen application.</w:t>
+      </w:r>
+      <w:r>
+        <w:rPr>
+          <w14:ligatures w14:val="standard"/>
+        </w:rPr>
+        <w:t xml:space="preserve"> Deep Learning (DL), the branch of machine learning currently dealing with ANN</w:t>
+      </w:r>
+      <w:r>
+        <w:rPr>
+          <w14:ligatures w14:val="standard"/>
+        </w:rPr>
+        <w:t xml:space="preserve">, currently is more art than science and that unfortunately slows the progress that can be made in </w:t>
+      </w:r>
+      <w:r>
+        <w:rPr>
+          <w14:ligatures w14:val="standard"/>
+        </w:rPr>
+        <w:t xml:space="preserve">not only DL, but also ML, </w:t>
+      </w:r>
+      <w:r>
+        <w:rPr>
+          <w14:ligatures w14:val="standard"/>
+        </w:rPr>
+        <w:t xml:space="preserve">and </w:t>
+      </w:r>
+      <w:r>
+        <w:rPr>
+          <w14:ligatures w14:val="standard"/>
+        </w:rPr>
+        <w:t xml:space="preserve">Computer Science </w:t>
+      </w:r>
+      <w:r>
+        <w:rPr>
+          <w14:ligatures w14:val="standard"/>
+        </w:rPr>
+        <w:t>as a whole.</w:t>
+      </w:r>
+      <w:r>
+        <w:rPr>
+          <w14:ligatures w14:val="standard"/>
+        </w:rPr>
+        <w:t xml:space="preserve"> It’s imperative to solve the problem o</w:t>
+      </w:r>
+      <w:r>
+        <w:rPr>
+          <w14:ligatures w14:val="standard"/>
+        </w:rPr>
+        <w:t xml:space="preserve">f hyperparameter initialization and tuning by providing an automated </w:t>
+      </w:r>
+      <w:r>
+        <w:rPr>
+          <w14:ligatures w14:val="standard"/>
+        </w:rPr>
+        <w:t>or learned way to reliably set all the hyperparameters to the optimal value</w:t>
+      </w:r>
+      <w:r>
+        <w:rPr>
+          <w14:ligatures w14:val="standard"/>
+        </w:rPr>
+        <w:t xml:space="preserve"> for any given task</w:t>
+      </w:r>
+      <w:r>
+        <w:rPr>
+          <w14:ligatures w14:val="standard"/>
+        </w:rPr>
+        <w:t xml:space="preserve">. </w:t>
+      </w:r>
+      <w:r>
+        <w:rPr>
+          <w14:ligatures w14:val="standard"/>
+        </w:rPr>
+        <w:t>This problem is also called Auto-ML or meta-machine learning</w:t>
+      </w:r>
+      <w:r>
+        <w:rPr>
+          <w14:ligatures w14:val="standard"/>
+        </w:rPr>
+        <w:t xml:space="preserve"> [6]</w:t>
+      </w:r>
+      <w:r>
+        <w:rPr>
+          <w14:ligatures w14:val="standard"/>
+        </w:rPr>
+        <w:t>.</w:t>
+      </w:r>
+    </w:p>
+    <w:p>
+      <w:pPr>
+        <w:pStyle w:val="Para"/>
+        <w:ind w:firstLine="0"/>
+        <w:jc w:val="both"/>
+        <w:rPr>
+          <w14:ligatures w14:val="standard"/>
+        </w:rPr>
+      </w:pPr>
+    </w:p>
+    <w:p>
+      <w:pPr>
+        <w:pStyle w:val="Head1"/>
+        <w:spacing w:before="380"/>
+        <w:rPr>
+          <w14:ligatures w14:val="standard"/>
+        </w:rPr>
+      </w:pPr>
+      <w:r>
+        <w:rPr>
+          <w:rStyle w:val="Label"/>
+          <w14:ligatures w14:val="standard"/>
+        </w:rPr>
+        <w:t>2</w:t>
+      </w:r>
+      <w:r>
+        <w:rPr>
+          <w14:ligatures w14:val="standard"/>
+        </w:rPr>
+        <w:t> </w:t>
+      </w:r>
+      <w:r>
+        <w:rPr>
+          <w14:ligatures w14:val="standard"/>
+        </w:rPr>
+        <w:t>Related Work</w:t>
+      </w:r>
+      <w:r>
+        <w:rPr>
+          <w14:ligatures w14:val="standard"/>
+        </w:rPr>
+        <w:t xml:space="preserve"> </w:t>
+      </w:r>
+    </w:p>
+    <w:p>
+      <w:pPr>
+        <w:pStyle w:val="Para"/>
+        <w:ind w:firstLine="0"/>
+        <w:jc w:val="both"/>
+        <w:rPr>
           <w:lang w:eastAsia="it-IT"/>
           <w14:ligatures w14:val="standard"/>
         </w:rPr>
@@ -1228,43 +1308,1017 @@
           <w:lang w:eastAsia="it-IT"/>
           <w14:ligatures w14:val="standard"/>
         </w:rPr>
-        <w:t xml:space="preserve">r approach, let’s first look at the state-of-the-art in this domain and </w:t>
+        <w:t xml:space="preserve">r approach, </w:t>
       </w:r>
       <w:r>
         <w:rPr>
           <w:lang w:eastAsia="it-IT"/>
           <w14:ligatures w14:val="standard"/>
         </w:rPr>
-        <w:t>some of the most influential work related to this problem include:</w:t>
-      </w:r>
+        <w:t>we first look at some state-of-the-art approaches.</w:t>
+      </w:r>
+      <w:r>
+        <w:rPr>
+          <w:lang w:eastAsia="it-IT"/>
+          <w14:ligatures w14:val="standard"/>
+        </w:rPr>
+        <w:t xml:space="preserve"> </w:t>
+      </w:r>
+      <w:r>
+        <w:rPr>
+          <w:lang w:eastAsia="it-IT"/>
+          <w14:ligatures w14:val="standard"/>
+        </w:rPr>
+        <w:t xml:space="preserve"> </w:t>
+      </w:r>
+    </w:p>
+    <w:p>
+      <w:pPr>
+        <w:pStyle w:val="Para"/>
+        <w:ind w:firstLine="0"/>
+        <w:jc w:val="both"/>
+        <w:rPr>
+          <w:lang w:eastAsia="it-IT"/>
+          <w14:ligatures w14:val="standard"/>
+        </w:rPr>
+      </w:pPr>
+      <w:r>
+        <w:rPr>
+          <w:lang w:eastAsia="it-IT"/>
+          <w14:ligatures w14:val="standard"/>
+        </w:rPr>
+        <w:t xml:space="preserve">Manual search is the most basic and the time-consuming approach, taking anywhere from hours to months. </w:t>
+      </w:r>
+      <w:r>
+        <w:rPr>
+          <w:lang w:eastAsia="it-IT"/>
+          <w14:ligatures w14:val="standard"/>
+        </w:rPr>
+        <w:t xml:space="preserve">After manual search, the next technique that comes to mind is </w:t>
+      </w:r>
+      <w:r>
+        <w:rPr>
+          <w:lang w:eastAsia="it-IT"/>
+          <w14:ligatures w14:val="standard"/>
+        </w:rPr>
+        <w:t>grid search, where every hyperparameter and its values are arranged on a grid and exhaustively searched to find the best combination of hyperparameter v</w:t>
+      </w:r>
+      <w:r>
+        <w:rPr>
+          <w:lang w:eastAsia="it-IT"/>
+          <w14:ligatures w14:val="standard"/>
+        </w:rPr>
+        <w:t xml:space="preserve">alues. Unfortunately, Grid search is only </w:t>
+      </w:r>
+      <w:r>
+        <w:rPr>
+          <w:lang w:eastAsia="it-IT"/>
+          <w14:ligatures w14:val="standard"/>
+        </w:rPr>
+        <w:t>applicable</w:t>
+      </w:r>
+      <w:r>
+        <w:rPr>
+          <w:lang w:eastAsia="it-IT"/>
+          <w14:ligatures w14:val="standard"/>
+        </w:rPr>
+        <w:t xml:space="preserve"> at low dimension (2-4 hyperparameters to search</w:t>
+      </w:r>
+      <w:r>
+        <w:rPr>
+          <w:lang w:eastAsia="it-IT"/>
+          <w14:ligatures w14:val="standard"/>
+        </w:rPr>
+        <w:t>)</w:t>
+      </w:r>
+      <w:r>
+        <w:rPr>
+          <w:lang w:eastAsia="it-IT"/>
+          <w14:ligatures w14:val="standard"/>
+        </w:rPr>
+        <w:t xml:space="preserve"> and is impractical at much higher dimension where we usually need hyperparameter tuning</w:t>
+      </w:r>
+      <w:r>
+        <w:rPr>
+          <w:lang w:eastAsia="it-IT"/>
+          <w14:ligatures w14:val="standard"/>
+        </w:rPr>
+        <w:t xml:space="preserve"> for practical reasons</w:t>
+      </w:r>
+      <w:r>
+        <w:rPr>
+          <w:lang w:eastAsia="it-IT"/>
+          <w14:ligatures w14:val="standard"/>
+        </w:rPr>
+        <w:t xml:space="preserve">. </w:t>
+      </w:r>
+      <w:r>
+        <w:rPr>
+          <w:lang w:eastAsia="it-IT"/>
+          <w14:ligatures w14:val="standard"/>
+        </w:rPr>
+        <w:t xml:space="preserve">Random search </w:t>
+      </w:r>
+      <w:r>
+        <w:rPr>
+          <w:lang w:eastAsia="it-IT"/>
+          <w14:ligatures w14:val="standard"/>
+        </w:rPr>
+        <w:t>improves</w:t>
+      </w:r>
+      <w:r>
+        <w:rPr>
+          <w:lang w:eastAsia="it-IT"/>
+          <w14:ligatures w14:val="standard"/>
+        </w:rPr>
+        <w:t xml:space="preserve"> on that but at the cost of guaranteed optimality. </w:t>
+      </w:r>
+      <w:r>
+        <w:rPr>
+          <w:lang w:eastAsia="it-IT"/>
+          <w14:ligatures w14:val="standard"/>
+        </w:rPr>
+        <w:t xml:space="preserve">Random search is application at larger search spaces and provides better results in less iteration </w:t>
+      </w:r>
+      <w:r>
+        <w:rPr>
+          <w:lang w:eastAsia="it-IT"/>
+          <w14:ligatures w14:val="standard"/>
+        </w:rPr>
+        <w:t>compared</w:t>
+      </w:r>
+      <w:r>
+        <w:rPr>
+          <w:lang w:eastAsia="it-IT"/>
+          <w14:ligatures w14:val="standard"/>
+        </w:rPr>
+        <w:t xml:space="preserve"> to </w:t>
+      </w:r>
+      <w:r>
+        <w:rPr>
+          <w:lang w:eastAsia="it-IT"/>
+          <w14:ligatures w14:val="standard"/>
+        </w:rPr>
+        <w:t>Grid search.</w:t>
+      </w:r>
+      <w:r>
+        <w:rPr>
+          <w:lang w:eastAsia="it-IT"/>
+          <w14:ligatures w14:val="standard"/>
+        </w:rPr>
+        <w:t xml:space="preserve"> </w:t>
+      </w:r>
+      <w:r>
+        <w:rPr>
+          <w:lang w:eastAsia="it-IT"/>
+          <w14:ligatures w14:val="standard"/>
+        </w:rPr>
+        <w:t>Random search can also be run in parallel.</w:t>
+      </w:r>
+      <w:r>
+        <w:rPr>
+          <w:lang w:eastAsia="it-IT"/>
+          <w14:ligatures w14:val="standard"/>
+        </w:rPr>
+        <w:t xml:space="preserve"> Word done by Bergstra et al. </w:t>
+      </w:r>
+      <w:r>
+        <w:rPr>
+          <w:lang w:eastAsia="it-IT"/>
+          <w14:ligatures w14:val="standard"/>
+        </w:rPr>
+        <w:lastRenderedPageBreak/>
+        <w:t>demonstrate the superiority of Random Search when compared to Grid search and manual search [4].</w:t>
+      </w:r>
+      <w:r>
+        <w:rPr>
+          <w:lang w:eastAsia="it-IT"/>
+          <w14:ligatures w14:val="standard"/>
+        </w:rPr>
+        <w:t xml:space="preserve"> </w:t>
+      </w:r>
+      <w:r>
+        <w:rPr>
+          <w:lang w:eastAsia="it-IT"/>
+          <w14:ligatures w14:val="standard"/>
+        </w:rPr>
+        <w:t xml:space="preserve">However, like Grid Search, Random search doesn’t leverage the information gain from previous iteration, each new guess being independent from the previous </w:t>
+      </w:r>
+      <w:r>
+        <w:rPr>
+          <w:lang w:eastAsia="it-IT"/>
+          <w14:ligatures w14:val="standard"/>
+        </w:rPr>
+        <w:t>one.</w:t>
+      </w:r>
+      <w:r>
+        <w:rPr>
+          <w:lang w:eastAsia="it-IT"/>
+          <w14:ligatures w14:val="standard"/>
+        </w:rPr>
+        <w:t xml:space="preserve"> Work done by Zoph et al. explore the application o</w:t>
+      </w:r>
+      <w:r>
+        <w:rPr>
+          <w:lang w:eastAsia="it-IT"/>
+          <w14:ligatures w14:val="standard"/>
+        </w:rPr>
+        <w:t>f using ANN or gradient based methods to search optimal architectures (number of hidden layer</w:t>
+      </w:r>
+      <w:r>
+        <w:rPr>
+          <w:lang w:eastAsia="it-IT"/>
+          <w14:ligatures w14:val="standard"/>
+        </w:rPr>
+        <w:t>s,</w:t>
+      </w:r>
+      <w:r>
+        <w:rPr>
+          <w:lang w:eastAsia="it-IT"/>
+          <w14:ligatures w14:val="standard"/>
+        </w:rPr>
+        <w:t xml:space="preserve"> hidden units hyperparameters</w:t>
+      </w:r>
+      <w:r>
+        <w:rPr>
+          <w:lang w:eastAsia="it-IT"/>
+          <w14:ligatures w14:val="standard"/>
+        </w:rPr>
+        <w:t>, and the type of layer units</w:t>
+      </w:r>
+      <w:r>
+        <w:rPr>
+          <w:lang w:eastAsia="it-IT"/>
+          <w14:ligatures w14:val="standard"/>
+        </w:rPr>
+        <w:t xml:space="preserve">). This work </w:t>
+      </w:r>
+      <w:r>
+        <w:rPr>
+          <w:lang w:eastAsia="it-IT"/>
+          <w14:ligatures w14:val="standard"/>
+        </w:rPr>
+        <w:t>leverages</w:t>
+      </w:r>
+      <w:r>
+        <w:rPr>
+          <w:lang w:eastAsia="it-IT"/>
+          <w14:ligatures w14:val="standard"/>
+        </w:rPr>
+        <w:t xml:space="preserve"> the information obtained at every guess and does better at providing the optimal </w:t>
+      </w:r>
+      <w:r>
+        <w:rPr>
+          <w:lang w:eastAsia="it-IT"/>
+          <w14:ligatures w14:val="standard"/>
+        </w:rPr>
+        <w:t>model than just a random search [9]. However, since this work exploit a neural</w:t>
+      </w:r>
+      <w:r>
+        <w:rPr>
+          <w:lang w:eastAsia="it-IT"/>
+          <w14:ligatures w14:val="standard"/>
+        </w:rPr>
+        <w:t xml:space="preserve"> network</w:t>
+      </w:r>
+      <w:r>
+        <w:rPr>
+          <w:lang w:eastAsia="it-IT"/>
+          <w14:ligatures w14:val="standard"/>
+        </w:rPr>
+        <w:t xml:space="preserve"> to optimize the hyperparameter</w:t>
+      </w:r>
+      <w:r>
+        <w:rPr>
+          <w:lang w:eastAsia="it-IT"/>
+          <w14:ligatures w14:val="standard"/>
+        </w:rPr>
+        <w:t>s</w:t>
+      </w:r>
+      <w:r>
+        <w:rPr>
+          <w:lang w:eastAsia="it-IT"/>
+          <w14:ligatures w14:val="standard"/>
+        </w:rPr>
+        <w:t xml:space="preserve"> of another neural net</w:t>
+      </w:r>
+      <w:r>
+        <w:rPr>
+          <w:lang w:eastAsia="it-IT"/>
+          <w14:ligatures w14:val="standard"/>
+        </w:rPr>
+        <w:t>work</w:t>
+      </w:r>
+      <w:r>
+        <w:rPr>
+          <w:lang w:eastAsia="it-IT"/>
+          <w14:ligatures w14:val="standard"/>
+        </w:rPr>
+        <w:t xml:space="preserve">, there’s no significant reduction in hyperparameters to optimize. </w:t>
+      </w:r>
+      <w:r>
+        <w:rPr>
+          <w:lang w:eastAsia="it-IT"/>
+          <w14:ligatures w14:val="standard"/>
+        </w:rPr>
+        <w:t xml:space="preserve">Finally, significant strides have been made </w:t>
+      </w:r>
+      <w:r>
+        <w:rPr>
+          <w:lang w:eastAsia="it-IT"/>
+          <w14:ligatures w14:val="standard"/>
+        </w:rPr>
+        <w:t xml:space="preserve">in applying evolution to hyperparameter optimization. Real et al. successfully applied genetic based search to hyperparameter optimization with the introduction of aging evolution in the search [5]. Their work proved to systematically find </w:t>
+      </w:r>
+      <w:r>
+        <w:rPr>
+          <w:lang w:eastAsia="it-IT"/>
+          <w14:ligatures w14:val="standard"/>
+        </w:rPr>
+        <w:t>more</w:t>
+      </w:r>
+      <w:r>
+        <w:rPr>
+          <w:lang w:eastAsia="it-IT"/>
+          <w14:ligatures w14:val="standard"/>
+        </w:rPr>
+        <w:t xml:space="preserve"> optimal model and </w:t>
+      </w:r>
+      <w:r>
+        <w:rPr>
+          <w:lang w:eastAsia="it-IT"/>
+          <w14:ligatures w14:val="standard"/>
+        </w:rPr>
+        <w:t>find them quicker than Random search or ANN based search.</w:t>
+      </w:r>
+    </w:p>
+    <w:p>
+      <w:pPr>
+        <w:pStyle w:val="Para"/>
+        <w:ind w:firstLine="0"/>
+        <w:jc w:val="both"/>
+        <w:rPr>
+          <w14:ligatures w14:val="standard"/>
+        </w:rPr>
+      </w:pPr>
+      <w:r>
+        <w:rPr>
+          <w:lang w:eastAsia="it-IT"/>
+          <w14:ligatures w14:val="standard"/>
+        </w:rPr>
+        <w:t xml:space="preserve">Another more recent work by </w:t>
+      </w:r>
+      <w:r>
+        <w:rPr>
+          <w14:ligatures w14:val="standard"/>
+        </w:rPr>
+        <w:t>Li, Ang, et al</w:t>
+      </w:r>
+      <w:r>
+        <w:rPr>
+          <w14:ligatures w14:val="standard"/>
+        </w:rPr>
+        <w:t xml:space="preserve">. build on it and provide a general framework to </w:t>
+      </w:r>
+      <w:r>
+        <w:rPr>
+          <w14:ligatures w14:val="standard"/>
+        </w:rPr>
+        <w:t>population-based</w:t>
+      </w:r>
+      <w:r>
+        <w:rPr>
+          <w14:ligatures w14:val="standard"/>
+        </w:rPr>
+        <w:t xml:space="preserve"> training</w:t>
+      </w:r>
+      <w:r>
+        <w:rPr>
+          <w14:ligatures w14:val="standard"/>
+        </w:rPr>
+        <w:t xml:space="preserve"> (PBT)</w:t>
+      </w:r>
+      <w:r>
+        <w:rPr>
+          <w14:ligatures w14:val="standard"/>
+        </w:rPr>
+        <w:t xml:space="preserve">. </w:t>
+      </w:r>
+      <w:r>
+        <w:rPr>
+          <w14:ligatures w14:val="standard"/>
+        </w:rPr>
+        <w:t xml:space="preserve">Unlike other approaches so far which first optimize the parameters then train the </w:t>
+      </w:r>
+      <w:r>
+        <w:rPr>
+          <w14:ligatures w14:val="standard"/>
+        </w:rPr>
+        <w:t>models, population-based</w:t>
+      </w:r>
+      <w:r>
+        <w:rPr>
+          <w14:ligatures w14:val="standard"/>
+        </w:rPr>
+        <w:t xml:space="preserve"> training jointly optimized hyperparameters and learnable parameters together</w:t>
+      </w:r>
+      <w:r>
+        <w:rPr>
+          <w14:ligatures w14:val="standard"/>
+        </w:rPr>
+        <w:t xml:space="preserve"> [7, 8]</w:t>
+      </w:r>
+      <w:r>
+        <w:rPr>
+          <w14:ligatures w14:val="standard"/>
+        </w:rPr>
+        <w:t>.</w:t>
+      </w:r>
+      <w:r>
+        <w:rPr>
+          <w14:ligatures w14:val="standard"/>
+        </w:rPr>
+        <w:t xml:space="preserve"> </w:t>
+      </w:r>
+      <w:r>
+        <w:rPr>
+          <w14:ligatures w14:val="standard"/>
+        </w:rPr>
+        <w:t>In addition to the optimal models, t</w:t>
+      </w:r>
+      <w:r>
+        <w:rPr>
+          <w14:ligatures w14:val="standard"/>
+        </w:rPr>
+        <w:t xml:space="preserve">his approach </w:t>
+      </w:r>
+      <w:r>
+        <w:rPr>
+          <w14:ligatures w14:val="standard"/>
+        </w:rPr>
+        <w:t xml:space="preserve">also </w:t>
+      </w:r>
+      <w:r>
+        <w:rPr>
+          <w14:ligatures w14:val="standard"/>
+        </w:rPr>
+        <w:t>provide</w:t>
+      </w:r>
+      <w:r>
+        <w:rPr>
+          <w14:ligatures w14:val="standard"/>
+        </w:rPr>
+        <w:t>s</w:t>
+      </w:r>
+      <w:r>
+        <w:rPr>
+          <w14:ligatures w14:val="standard"/>
+        </w:rPr>
+        <w:t xml:space="preserve"> hyperparameters schedules</w:t>
+      </w:r>
+      <w:r>
+        <w:rPr>
+          <w14:ligatures w14:val="standard"/>
+        </w:rPr>
+        <w:t xml:space="preserve"> that more dynamically apply hyperparameters such as learning rate to optimally train models </w:t>
+      </w:r>
+      <w:r>
+        <w:rPr>
+          <w14:ligatures w14:val="standard"/>
+        </w:rPr>
+        <w:t xml:space="preserve">(not just </w:t>
+      </w:r>
+      <w:r>
+        <w:rPr>
+          <w14:ligatures w14:val="standard"/>
+        </w:rPr>
+        <w:t xml:space="preserve">a single </w:t>
+      </w:r>
+      <w:r>
+        <w:rPr>
+          <w14:ligatures w14:val="standard"/>
+        </w:rPr>
+        <w:t>hyperparameter value)</w:t>
+      </w:r>
+      <w:r>
+        <w:rPr>
+          <w14:ligatures w14:val="standard"/>
+        </w:rPr>
+        <w:t xml:space="preserve">. </w:t>
+      </w:r>
+      <w:r>
+        <w:rPr>
+          <w14:ligatures w14:val="standard"/>
+        </w:rPr>
+        <w:t xml:space="preserve">Evolution based methods have the added advantage of being able to be </w:t>
+      </w:r>
+      <w:r>
+        <w:rPr>
+          <w14:ligatures w14:val="standard"/>
+        </w:rPr>
+        <w:t>massively</w:t>
+      </w:r>
+      <w:r>
+        <w:rPr>
+          <w14:ligatures w14:val="standard"/>
+        </w:rPr>
+        <w:t xml:space="preserve"> parallelized.</w:t>
+      </w:r>
+      <w:r>
+        <w:rPr>
+          <w14:ligatures w14:val="standard"/>
+        </w:rPr>
+        <w:t xml:space="preserve"> </w:t>
+      </w:r>
+      <w:r>
+        <w:rPr>
+          <w14:ligatures w14:val="standard"/>
+        </w:rPr>
+        <w:t>However</w:t>
+      </w:r>
+      <w:r>
+        <w:rPr>
+          <w14:ligatures w14:val="standard"/>
+        </w:rPr>
+        <w:t>, PBT hasn’t been developed to support deep architecture searches,</w:t>
+      </w:r>
+      <w:r>
+        <w:rPr>
+          <w14:ligatures w14:val="standard"/>
+        </w:rPr>
+        <w:t xml:space="preserve"> and doesn’t</w:t>
+      </w:r>
+      <w:r>
+        <w:rPr>
+          <w14:ligatures w14:val="standard"/>
+        </w:rPr>
+        <w:t xml:space="preserve"> cover design choices pertaining to the neural network topology. </w:t>
+      </w:r>
+      <w:r>
+        <w:rPr>
+          <w14:ligatures w14:val="standard"/>
+        </w:rPr>
+        <w:t>Ou</w:t>
+      </w:r>
+      <w:r>
+        <w:rPr>
+          <w14:ligatures w14:val="standard"/>
+        </w:rPr>
+        <w:t>r</w:t>
+      </w:r>
+      <w:r>
+        <w:rPr>
+          <w14:ligatures w14:val="standard"/>
+        </w:rPr>
+        <w:t xml:space="preserve"> approach</w:t>
+      </w:r>
+      <w:r>
+        <w:rPr>
+          <w14:ligatures w14:val="standard"/>
+        </w:rPr>
+        <w:t xml:space="preserve"> then</w:t>
+      </w:r>
+      <w:r>
+        <w:rPr>
+          <w14:ligatures w14:val="standard"/>
+        </w:rPr>
+        <w:t xml:space="preserve"> </w:t>
+      </w:r>
+      <w:r>
+        <w:rPr>
+          <w14:ligatures w14:val="standard"/>
+        </w:rPr>
+        <w:t>aims</w:t>
+      </w:r>
+      <w:r>
+        <w:rPr>
+          <w14:ligatures w14:val="standard"/>
+        </w:rPr>
+        <w:t xml:space="preserve"> to augment PBT with architecture search to</w:t>
+      </w:r>
+      <w:r>
+        <w:rPr>
+          <w14:ligatures w14:val="standard"/>
+        </w:rPr>
+        <w:t xml:space="preserve"> </w:t>
+      </w:r>
+      <w:r>
+        <w:rPr>
+          <w14:ligatures w14:val="standard"/>
+        </w:rPr>
+        <w:t>provide the</w:t>
+      </w:r>
+      <w:r>
+        <w:rPr>
+          <w14:ligatures w14:val="standard"/>
+        </w:rPr>
+        <w:t xml:space="preserve"> optimal AutoML solution.</w:t>
+      </w:r>
+    </w:p>
+    <w:p>
+      <w:pPr>
+        <w:pStyle w:val="Para"/>
+        <w:ind w:firstLine="0"/>
+        <w:jc w:val="both"/>
+        <w:rPr>
+          <w:lang w:eastAsia="it-IT"/>
+          <w14:ligatures w14:val="standard"/>
+        </w:rPr>
+      </w:pPr>
+    </w:p>
+    <w:p>
+      <w:pPr>
+        <w:pStyle w:val="Head1"/>
+        <w:spacing w:before="380"/>
+        <w:ind w:left="0" w:firstLine="0"/>
+        <w:rPr>
+          <w14:ligatures w14:val="standard"/>
+        </w:rPr>
+      </w:pPr>
+      <w:r>
+        <w:rPr>
+          <w:rStyle w:val="Label"/>
+          <w14:ligatures w14:val="standard"/>
+        </w:rPr>
+        <w:t>3</w:t>
+      </w:r>
+      <w:r>
+        <w:rPr>
+          <w14:ligatures w14:val="standard"/>
+        </w:rPr>
+        <w:t> </w:t>
+      </w:r>
+      <w:r>
+        <w:rPr>
+          <w14:ligatures w14:val="standard"/>
+        </w:rPr>
+        <w:t>Approach</w:t>
+      </w:r>
+      <w:r>
+        <w:rPr>
+          <w14:ligatures w14:val="standard"/>
+        </w:rPr>
+        <w:t xml:space="preserve"> </w:t>
+      </w:r>
+    </w:p>
+    <w:p>
+      <w:pPr>
+        <w:pStyle w:val="Para"/>
+        <w:ind w:firstLine="0"/>
+        <w:jc w:val="both"/>
+        <w:rPr>
+          <w14:ligatures w14:val="standard"/>
+        </w:rPr>
+      </w:pPr>
+      <w:r>
+        <w:rPr>
+          <w:lang w:eastAsia="it-IT"/>
+          <w14:ligatures w14:val="standard"/>
+        </w:rPr>
+        <w:t>Our approach is</w:t>
+      </w:r>
+      <w:r>
+        <w:rPr>
+          <w:lang w:eastAsia="it-IT"/>
+          <w14:ligatures w14:val="standard"/>
+        </w:rPr>
+        <w:t xml:space="preserve"> building from the works by </w:t>
+      </w:r>
+      <w:r>
+        <w:rPr>
+          <w14:ligatures w14:val="standard"/>
+        </w:rPr>
+        <w:t>Real, Esteban, et al.</w:t>
+      </w:r>
+      <w:r>
+        <w:rPr>
+          <w14:ligatures w14:val="standard"/>
+        </w:rPr>
+        <w:t xml:space="preserve">, </w:t>
+      </w:r>
+      <w:r>
+        <w:rPr>
+          <w14:ligatures w14:val="standard"/>
+        </w:rPr>
+        <w:t>Jaderberg, Max, et al.</w:t>
+      </w:r>
+      <w:r>
+        <w:rPr>
+          <w14:ligatures w14:val="standard"/>
+        </w:rPr>
+        <w:t xml:space="preserve">, and </w:t>
+      </w:r>
+      <w:r>
+        <w:rPr>
+          <w14:ligatures w14:val="standard"/>
+        </w:rPr>
+        <w:t>Li, Ang, et al.</w:t>
+      </w:r>
+      <w:r>
+        <w:rPr>
+          <w14:ligatures w14:val="standard"/>
+        </w:rPr>
+        <w:t xml:space="preserve"> to devise a </w:t>
+      </w:r>
+      <w:r>
+        <w:rPr>
+          <w14:ligatures w14:val="standard"/>
+        </w:rPr>
+        <w:t>population-based</w:t>
+      </w:r>
+      <w:r>
+        <w:rPr>
+          <w14:ligatures w14:val="standard"/>
+        </w:rPr>
+        <w:t xml:space="preserve"> method that</w:t>
+      </w:r>
+      <w:r>
+        <w:rPr>
+          <w14:ligatures w14:val="standard"/>
+        </w:rPr>
+        <w:t>,</w:t>
+      </w:r>
+      <w:r>
+        <w:rPr>
+          <w14:ligatures w14:val="standard"/>
+        </w:rPr>
+        <w:t xml:space="preserve"> not just optimized usual numeric hyperparameters such as learning rate, dropout rate, momentum, etc</w:t>
+      </w:r>
+      <w:r>
+        <w:rPr>
+          <w14:ligatures w14:val="standard"/>
+        </w:rPr>
+        <w:t xml:space="preserve">, </w:t>
+      </w:r>
+      <w:r>
+        <w:rPr>
+          <w14:ligatures w14:val="standard"/>
+        </w:rPr>
+        <w:t>but also searches for the optimal topology or architecture of the neural network</w:t>
+      </w:r>
+      <w:r>
+        <w:rPr>
+          <w14:ligatures w14:val="standard"/>
+        </w:rPr>
+        <w:t xml:space="preserve"> given an initial set of architecture cells or module (such as convolution, pooling, attention, fully connected, etc) to compose from</w:t>
+      </w:r>
+      <w:r>
+        <w:rPr>
+          <w14:ligatures w14:val="standard"/>
+        </w:rPr>
+        <w:t xml:space="preserve">. </w:t>
+      </w:r>
+    </w:p>
+    <w:p>
+      <w:pPr>
+        <w:pStyle w:val="Para"/>
+        <w:ind w:firstLine="0"/>
+        <w:jc w:val="both"/>
+        <w:rPr>
+          <w14:ligatures w14:val="standard"/>
+        </w:rPr>
+      </w:pPr>
+      <w:r>
+        <w:rPr>
+          <w14:ligatures w14:val="standard"/>
+        </w:rPr>
+        <w:t xml:space="preserve">Our algorithm </w:t>
+      </w:r>
+      <w:r>
+        <w:rPr>
+          <w14:ligatures w14:val="standard"/>
+        </w:rPr>
+        <w:t xml:space="preserve">will </w:t>
+      </w:r>
+      <w:r>
+        <w:rPr>
+          <w14:ligatures w14:val="standard"/>
+        </w:rPr>
+        <w:t xml:space="preserve">work by providing an efficient way to encode and include the neural network topology in the population-based search, eventually coming up with the optimal model with the optimal topology and hyperparameter schedule in </w:t>
+      </w:r>
+      <w:r>
+        <w:rPr>
+          <w14:ligatures w14:val="standard"/>
+        </w:rPr>
+        <w:t>a single join</w:t>
+      </w:r>
+      <w:r>
+        <w:rPr>
+          <w14:ligatures w14:val="standard"/>
+        </w:rPr>
+        <w:t>t</w:t>
+      </w:r>
+      <w:r>
+        <w:rPr>
+          <w14:ligatures w14:val="standard"/>
+        </w:rPr>
+        <w:t xml:space="preserve"> </w:t>
+      </w:r>
+      <w:r>
+        <w:rPr>
+          <w14:ligatures w14:val="standard"/>
+        </w:rPr>
+        <w:t>efficient search</w:t>
+      </w:r>
+      <w:r>
+        <w:rPr>
+          <w14:ligatures w14:val="standard"/>
+        </w:rPr>
+        <w:t>.</w:t>
+      </w:r>
+    </w:p>
+    <w:p>
+      <w:pPr>
+        <w:pStyle w:val="Para"/>
+        <w:ind w:firstLine="0"/>
+        <w:jc w:val="both"/>
+        <w:rPr>
+          <w14:ligatures w14:val="standard"/>
+        </w:rPr>
+      </w:pPr>
+    </w:p>
+    <w:p>
+      <w:pPr>
+        <w:pStyle w:val="Para"/>
+        <w:ind w:firstLine="0"/>
+        <w:jc w:val="both"/>
+        <w:rPr>
+          <w:lang w:eastAsia="it-IT"/>
+          <w14:ligatures w14:val="standard"/>
+        </w:rPr>
+      </w:pPr>
+    </w:p>
+    <w:p>
+      <w:pPr>
+        <w:pStyle w:val="Head1"/>
+        <w:spacing w:before="380"/>
+        <w:rPr>
+          <w14:ligatures w14:val="standard"/>
+        </w:rPr>
+      </w:pPr>
+      <w:r>
+        <w:rPr>
+          <w:rStyle w:val="Label"/>
+          <w14:ligatures w14:val="standard"/>
+        </w:rPr>
+        <w:t>4</w:t>
+      </w:r>
+      <w:r>
+        <w:rPr>
+          <w14:ligatures w14:val="standard"/>
+        </w:rPr>
+        <w:t> </w:t>
+      </w:r>
+      <w:r>
+        <w:rPr>
+          <w14:ligatures w14:val="standard"/>
+        </w:rPr>
+        <w:t>Evaluation</w:t>
+      </w:r>
+      <w:r>
+        <w:rPr>
+          <w14:ligatures w14:val="standard"/>
+        </w:rPr>
+        <w:t xml:space="preserve"> </w:t>
+      </w:r>
+    </w:p>
+    <w:p>
+      <w:pPr>
+        <w:pStyle w:val="Para"/>
+        <w:ind w:firstLine="0"/>
+        <w:jc w:val="both"/>
+        <w:rPr>
+          <w:lang w:eastAsia="it-IT"/>
+          <w14:ligatures w14:val="standard"/>
+        </w:rPr>
+      </w:pPr>
+      <w:r>
+        <w:rPr>
+          <w:lang w:eastAsia="it-IT"/>
+          <w14:ligatures w14:val="standard"/>
+        </w:rPr>
+        <w:t>To solve AutoML, we are proposing a</w:t>
+      </w:r>
+      <w:r>
+        <w:rPr>
+          <w:lang w:eastAsia="it-IT"/>
+          <w14:ligatures w14:val="standard"/>
+        </w:rPr>
+        <w:t>n augmentation of a general framework for population-based training that also search for the optimal network architecture.</w:t>
+      </w:r>
+      <w:r>
+        <w:rPr>
+          <w:lang w:eastAsia="it-IT"/>
+          <w14:ligatures w14:val="standard"/>
+        </w:rPr>
+        <w:t xml:space="preserve"> To evaluate our approach against current methods, we will be attempting to find optimal hyperparameters for optimal </w:t>
+      </w:r>
+      <w:r>
+        <w:rPr>
+          <w:lang w:eastAsia="it-IT"/>
+          <w14:ligatures w14:val="standard"/>
+        </w:rPr>
+        <w:t xml:space="preserve">ANN </w:t>
+      </w:r>
+      <w:r>
+        <w:rPr>
+          <w:lang w:eastAsia="it-IT"/>
+          <w14:ligatures w14:val="standard"/>
+        </w:rPr>
+        <w:t xml:space="preserve">models on the following datasets: </w:t>
+      </w:r>
+    </w:p>
+    <w:p>
+      <w:pPr>
+        <w:pStyle w:val="Para"/>
+        <w:ind w:firstLine="0"/>
+        <w:jc w:val="both"/>
+        <w:rPr>
+          <w:lang w:eastAsia="it-IT"/>
+          <w14:ligatures w14:val="standard"/>
+        </w:rPr>
+      </w:pPr>
     </w:p>
     <w:p>
       <w:pPr>
         <w:pStyle w:val="Para"/>
         <w:numPr>
           <w:ilvl w:val="0"/>
-          <w:numId w:val="35"/>
+          <w:numId w:val="36"/>
         </w:numPr>
         <w:jc w:val="both"/>
         <w:rPr>
-          <w:lang w:eastAsia="it-IT"/>
-          <w14:ligatures w14:val="standard"/>
-        </w:rPr>
-      </w:pPr>
-      <w:r>
-        <w:rPr>
-          <w:lang w:eastAsia="it-IT"/>
-          <w14:ligatures w14:val="standard"/>
-        </w:rPr>
-        <w:t>Random</w:t>
-      </w:r>
-      <w:r>
-        <w:rPr>
-          <w:lang w:eastAsia="it-IT"/>
-          <w14:ligatures w14:val="standard"/>
-        </w:rPr>
-        <w:t xml:space="preserve"> Search for Hyperparameter Optimization [4]</w:t>
-      </w:r>
+          <w:szCs w:val="18"/>
+          <w:lang w:eastAsia="ja-JP"/>
+          <w14:ligatures w14:val="standard"/>
+        </w:rPr>
+      </w:pPr>
+      <w:r>
+        <w:rPr>
+          <w:szCs w:val="18"/>
+          <w:lang w:eastAsia="ja-JP"/>
+          <w14:ligatures w14:val="standard"/>
+        </w:rPr>
+        <w:t>Iris Dataset</w:t>
+      </w:r>
+    </w:p>
+    <w:p>
+      <w:pPr>
+        <w:pStyle w:val="Para"/>
+        <w:numPr>
+          <w:ilvl w:val="0"/>
+          <w:numId w:val="36"/>
+        </w:numPr>
+        <w:jc w:val="both"/>
+        <w:rPr>
+          <w:szCs w:val="18"/>
+          <w:lang w:eastAsia="ja-JP"/>
+          <w14:ligatures w14:val="standard"/>
+        </w:rPr>
+      </w:pPr>
+      <w:r>
+        <w:rPr>
+          <w:szCs w:val="18"/>
+          <w:lang w:eastAsia="ja-JP"/>
+          <w14:ligatures w14:val="standard"/>
+        </w:rPr>
+        <w:t xml:space="preserve">Tennis Dataset </w:t>
+      </w:r>
+    </w:p>
+    <w:p>
+      <w:pPr>
+        <w:pStyle w:val="Para"/>
+        <w:numPr>
+          <w:ilvl w:val="0"/>
+          <w:numId w:val="36"/>
+        </w:numPr>
+        <w:jc w:val="both"/>
+        <w:rPr>
+          <w:szCs w:val="18"/>
+          <w:lang w:eastAsia="ja-JP"/>
+          <w14:ligatures w14:val="standard"/>
+        </w:rPr>
+      </w:pPr>
+      <w:r>
+        <w:rPr>
+          <w:szCs w:val="18"/>
+          <w:lang w:eastAsia="ja-JP"/>
+          <w14:ligatures w14:val="standard"/>
+        </w:rPr>
+        <w:t>Identity Dataset</w:t>
+      </w:r>
+    </w:p>
+    <w:p>
+      <w:pPr>
+        <w:pStyle w:val="Para"/>
+        <w:ind w:left="360" w:firstLine="0"/>
+        <w:jc w:val="both"/>
+        <w:rPr>
+          <w:szCs w:val="18"/>
+          <w:lang w:eastAsia="ja-JP"/>
+          <w14:ligatures w14:val="standard"/>
+        </w:rPr>
+      </w:pPr>
     </w:p>
     <w:p>
       <w:pPr>
@@ -1272,128 +2326,94 @@
         <w:ind w:firstLine="0"/>
         <w:jc w:val="both"/>
         <w:rPr>
-          <w:lang w:eastAsia="it-IT"/>
-          <w14:ligatures w14:val="standard"/>
-        </w:rPr>
-      </w:pPr>
-      <w:r>
-        <w:rPr>
-          <w:lang w:eastAsia="it-IT"/>
-          <w14:ligatures w14:val="standard"/>
-        </w:rPr>
-        <w:t xml:space="preserve">After manual search, the next technique that comes to mind is </w:t>
-      </w:r>
-      <w:r>
-        <w:rPr>
-          <w:lang w:eastAsia="it-IT"/>
-          <w14:ligatures w14:val="standard"/>
-        </w:rPr>
-        <w:t>grid search, where every hyperparameter and its values are arranged on a grid and exhaustively searched to find the best combination of hyperparameter v</w:t>
-      </w:r>
-      <w:r>
-        <w:rPr>
-          <w:lang w:eastAsia="it-IT"/>
-          <w14:ligatures w14:val="standard"/>
-        </w:rPr>
-        <w:t xml:space="preserve">alues. Unfortunately, Grid search is only </w:t>
-      </w:r>
-      <w:r>
-        <w:rPr>
-          <w:lang w:eastAsia="it-IT"/>
-          <w14:ligatures w14:val="standard"/>
-        </w:rPr>
-        <w:t>applicable</w:t>
-      </w:r>
-      <w:r>
-        <w:rPr>
-          <w:lang w:eastAsia="it-IT"/>
-          <w14:ligatures w14:val="standard"/>
-        </w:rPr>
-        <w:t xml:space="preserve"> at low dimension (2-4 hyperparameters to search</w:t>
-      </w:r>
-      <w:r>
-        <w:rPr>
-          <w:lang w:eastAsia="it-IT"/>
-          <w14:ligatures w14:val="standard"/>
-        </w:rPr>
-        <w:t xml:space="preserve">). </w:t>
-      </w:r>
-      <w:r>
-        <w:rPr>
-          <w:lang w:eastAsia="it-IT"/>
-          <w14:ligatures w14:val="standard"/>
-        </w:rPr>
-        <w:t xml:space="preserve">Random search </w:t>
-      </w:r>
-      <w:r>
-        <w:rPr>
-          <w:lang w:eastAsia="it-IT"/>
-          <w14:ligatures w14:val="standard"/>
-        </w:rPr>
-        <w:t>improves</w:t>
-      </w:r>
-      <w:r>
-        <w:rPr>
-          <w:lang w:eastAsia="it-IT"/>
-          <w14:ligatures w14:val="standard"/>
-        </w:rPr>
-        <w:t xml:space="preserve"> on that but at the cost of guaranteed optimality. </w:t>
-      </w:r>
-      <w:r>
-        <w:rPr>
-          <w:lang w:eastAsia="it-IT"/>
-          <w14:ligatures w14:val="standard"/>
-        </w:rPr>
-        <w:t xml:space="preserve">Random search is application at larger search spaces and provides better results in less iteration </w:t>
-      </w:r>
-      <w:r>
-        <w:rPr>
-          <w:lang w:eastAsia="it-IT"/>
-          <w14:ligatures w14:val="standard"/>
-        </w:rPr>
-        <w:t>compared</w:t>
-      </w:r>
-      <w:r>
-        <w:rPr>
-          <w:lang w:eastAsia="it-IT"/>
-          <w14:ligatures w14:val="standard"/>
-        </w:rPr>
-        <w:t xml:space="preserve"> to </w:t>
-      </w:r>
-      <w:r>
-        <w:rPr>
-          <w:lang w:eastAsia="it-IT"/>
-          <w14:ligatures w14:val="standard"/>
-        </w:rPr>
-        <w:t>Grid search.</w:t>
-      </w:r>
-      <w:r>
-        <w:rPr>
-          <w:lang w:eastAsia="it-IT"/>
+          <w:szCs w:val="18"/>
+          <w:lang w:eastAsia="ja-JP"/>
+          <w14:ligatures w14:val="standard"/>
+        </w:rPr>
+      </w:pPr>
+      <w:r>
+        <w:rPr>
+          <w:szCs w:val="18"/>
+          <w:lang w:eastAsia="ja-JP"/>
+          <w14:ligatures w14:val="standard"/>
+        </w:rPr>
+        <w:t>The ANN models would be feedforward neural network</w:t>
+      </w:r>
+      <w:r>
+        <w:rPr>
+          <w:szCs w:val="18"/>
+          <w:lang w:eastAsia="ja-JP"/>
+          <w14:ligatures w14:val="standard"/>
+        </w:rPr>
+        <w:t>s</w:t>
+      </w:r>
+      <w:r>
+        <w:rPr>
+          <w:szCs w:val="18"/>
+          <w:lang w:eastAsia="ja-JP"/>
+          <w14:ligatures w14:val="standard"/>
+        </w:rPr>
+        <w:t>.</w:t>
+      </w:r>
+      <w:r>
+        <w:rPr>
+          <w:szCs w:val="18"/>
+          <w:lang w:eastAsia="ja-JP"/>
+          <w14:ligatures w14:val="standard"/>
+        </w:rPr>
+        <w:t xml:space="preserve"> We aim to demonstrate the superiority of our approach at providing the optimal models with the optimal set of hyperparameters in</w:t>
+      </w:r>
+      <w:r>
+        <w:rPr>
+          <w:szCs w:val="18"/>
+          <w:lang w:eastAsia="ja-JP"/>
+          <w14:ligatures w14:val="standard"/>
+        </w:rPr>
+        <w:t xml:space="preserve"> a</w:t>
+      </w:r>
+      <w:r>
+        <w:rPr>
+          <w:szCs w:val="18"/>
+          <w:lang w:eastAsia="ja-JP"/>
+          <w14:ligatures w14:val="standard"/>
+        </w:rPr>
+        <w:t xml:space="preserve"> quick, reliable, and computationally inexpensive fashion.</w:t>
+      </w:r>
+      <w:r>
+        <w:rPr>
+          <w:szCs w:val="18"/>
+          <w:lang w:eastAsia="ja-JP"/>
           <w14:ligatures w14:val="standard"/>
         </w:rPr>
         <w:t xml:space="preserve"> </w:t>
       </w:r>
       <w:r>
         <w:rPr>
-          <w:lang w:eastAsia="it-IT"/>
-          <w14:ligatures w14:val="standard"/>
-        </w:rPr>
-        <w:t xml:space="preserve">Random search can also be run in parallel. </w:t>
-      </w:r>
-      <w:r>
-        <w:rPr>
-          <w:lang w:eastAsia="it-IT"/>
-          <w14:ligatures w14:val="standard"/>
-        </w:rPr>
-        <w:t xml:space="preserve">However, like Grid Search, Random search doesn’t leverage the information gain from previous iteration, each new guess being independent from the previous </w:t>
-      </w:r>
-      <w:r>
-        <w:rPr>
-          <w:lang w:eastAsia="it-IT"/>
-          <w14:ligatures w14:val="standard"/>
-        </w:rPr>
-        <w:t>one.</w:t>
+          <w:szCs w:val="18"/>
+          <w:lang w:eastAsia="ja-JP"/>
+          <w14:ligatures w14:val="standard"/>
+        </w:rPr>
+        <w:t>The performance metrics we will use to evaluate our method include:</w:t>
+      </w:r>
+    </w:p>
+    <w:p>
+      <w:pPr>
+        <w:pStyle w:val="Para"/>
+        <w:ind w:firstLine="0"/>
+        <w:jc w:val="both"/>
+        <w:rPr>
+          <w:szCs w:val="18"/>
+          <w:lang w:eastAsia="ja-JP"/>
+          <w14:ligatures w14:val="standard"/>
+        </w:rPr>
+      </w:pPr>
+      <w:r>
+        <w:rPr>
+          <w:szCs w:val="18"/>
+          <w:lang w:eastAsia="ja-JP"/>
+          <w14:ligatures w14:val="standard"/>
+        </w:rPr>
+        <w:t xml:space="preserve"> </w:t>
       </w:r>
     </w:p>
     <w:p>
@@ -1401,25 +2421,46 @@
         <w:pStyle w:val="Para"/>
         <w:numPr>
           <w:ilvl w:val="0"/>
-          <w:numId w:val="35"/>
+          <w:numId w:val="37"/>
         </w:numPr>
         <w:jc w:val="both"/>
         <w:rPr>
-          <w:lang w:eastAsia="it-IT"/>
-          <w14:ligatures w14:val="standard"/>
-        </w:rPr>
-      </w:pPr>
-      <w:r>
-        <w:rPr>
-          <w14:ligatures w14:val="standard"/>
-        </w:rPr>
-        <w:t>Regularized Evolution for Image Classifier Architecture Search</w:t>
-      </w:r>
-      <w:r>
-        <w:rPr>
-          <w14:ligatures w14:val="standard"/>
-        </w:rPr>
-        <w:t xml:space="preserve"> [5]</w:t>
+          <w:szCs w:val="18"/>
+          <w:lang w:eastAsia="ja-JP"/>
+          <w14:ligatures w14:val="standard"/>
+        </w:rPr>
+      </w:pPr>
+      <w:r>
+        <w:rPr>
+          <w:szCs w:val="18"/>
+          <w:lang w:eastAsia="ja-JP"/>
+          <w14:ligatures w14:val="standard"/>
+        </w:rPr>
+        <w:t>Top Test Accuracy (or the accuracy of the best model produced by the approach</w:t>
+      </w:r>
+      <w:r>
+        <w:rPr>
+          <w:szCs w:val="18"/>
+          <w:lang w:eastAsia="ja-JP"/>
+          <w14:ligatures w14:val="standard"/>
+        </w:rPr>
+        <w:t>, higher being better</w:t>
+      </w:r>
+      <w:r>
+        <w:rPr>
+          <w:szCs w:val="18"/>
+          <w:lang w:eastAsia="ja-JP"/>
+          <w14:ligatures w14:val="standard"/>
+        </w:rPr>
+        <w:t>)</w:t>
+      </w:r>
+      <w:r>
+        <w:rPr>
+          <w:szCs w:val="18"/>
+          <w:lang w:eastAsia="ja-JP"/>
+          <w14:ligatures w14:val="standard"/>
+        </w:rPr>
+        <w:t>.</w:t>
       </w:r>
     </w:p>
     <w:p>
@@ -1427,60 +2468,90 @@
         <w:pStyle w:val="Para"/>
         <w:numPr>
           <w:ilvl w:val="0"/>
-          <w:numId w:val="35"/>
+          <w:numId w:val="37"/>
         </w:numPr>
         <w:jc w:val="both"/>
         <w:rPr>
-          <w:lang w:eastAsia="it-IT"/>
-          <w14:ligatures w14:val="standard"/>
-        </w:rPr>
-      </w:pPr>
-      <w:r>
-        <w:rPr>
-          <w14:ligatures w14:val="standard"/>
-        </w:rPr>
-        <w:t>Population based training of neural networks</w:t>
-      </w:r>
-      <w:r>
-        <w:rPr>
-          <w14:ligatures w14:val="standard"/>
-        </w:rPr>
-        <w:t xml:space="preserve"> [7]</w:t>
+          <w:szCs w:val="18"/>
+          <w:lang w:eastAsia="ja-JP"/>
+          <w14:ligatures w14:val="standard"/>
+        </w:rPr>
+      </w:pPr>
+      <w:r>
+        <w:rPr>
+          <w:szCs w:val="18"/>
+          <w:lang w:eastAsia="ja-JP"/>
+          <w14:ligatures w14:val="standard"/>
+        </w:rPr>
+        <w:t>Experiment time (or the amount of time it took for the approach to run overall</w:t>
+      </w:r>
+      <w:r>
+        <w:rPr>
+          <w:szCs w:val="18"/>
+          <w:lang w:eastAsia="ja-JP"/>
+          <w14:ligatures w14:val="standard"/>
+        </w:rPr>
+        <w:t>, lower being better</w:t>
+      </w:r>
+      <w:r>
+        <w:rPr>
+          <w:szCs w:val="18"/>
+          <w:lang w:eastAsia="ja-JP"/>
+          <w14:ligatures w14:val="standard"/>
+        </w:rPr>
+        <w:t>)</w:t>
+      </w:r>
+      <w:r>
+        <w:rPr>
+          <w:szCs w:val="18"/>
+          <w:lang w:eastAsia="ja-JP"/>
+          <w14:ligatures w14:val="standard"/>
+        </w:rPr>
+        <w:t>.</w:t>
       </w:r>
     </w:p>
     <w:p>
       <w:pPr>
-        <w:pStyle w:val="Head1"/>
-        <w:spacing w:before="380"/>
-        <w:rPr>
-          <w14:ligatures w14:val="standard"/>
-        </w:rPr>
-      </w:pPr>
-      <w:r>
-        <w:rPr>
-          <w:rStyle w:val="Label"/>
-          <w14:ligatures w14:val="standard"/>
-        </w:rPr>
-        <w:t>3</w:t>
-      </w:r>
-      <w:r>
-        <w:rPr>
-          <w14:ligatures w14:val="standard"/>
-        </w:rPr>
-        <w:t> </w:t>
-      </w:r>
-      <w:r>
-        <w:rPr>
-          <w14:ligatures w14:val="standard"/>
-        </w:rPr>
-        <w:t>Approach</w:t>
-      </w:r>
-      <w:r>
-        <w:rPr>
-          <w14:ligatures w14:val="standard"/>
-        </w:rPr>
-        <w:t xml:space="preserve"> </w:t>
-      </w:r>
+        <w:pStyle w:val="Para"/>
+        <w:numPr>
+          <w:ilvl w:val="0"/>
+          <w:numId w:val="37"/>
+        </w:numPr>
+        <w:jc w:val="both"/>
+        <w:rPr>
+          <w:szCs w:val="18"/>
+          <w:lang w:eastAsia="ja-JP"/>
+          <w14:ligatures w14:val="standard"/>
+        </w:rPr>
+      </w:pPr>
+      <w:r>
+        <w:rPr>
+          <w:szCs w:val="18"/>
+          <w:lang w:eastAsia="ja-JP"/>
+          <w14:ligatures w14:val="standard"/>
+        </w:rPr>
+        <w:t xml:space="preserve">Model </w:t>
+      </w:r>
+      <w:r>
+        <w:rPr>
+          <w:szCs w:val="18"/>
+          <w:lang w:eastAsia="ja-JP"/>
+          <w14:ligatures w14:val="standard"/>
+        </w:rPr>
+        <w:t xml:space="preserve">conciseness (or the overall size of the model expressed in term of the number of parameter weights and biases in the model, lower being better). </w:t>
+      </w:r>
+    </w:p>
+    <w:p>
+      <w:pPr>
+        <w:pStyle w:val="Para"/>
+        <w:ind w:left="720" w:firstLine="0"/>
+        <w:jc w:val="both"/>
+        <w:rPr>
+          <w:szCs w:val="18"/>
+          <w:lang w:eastAsia="ja-JP"/>
+          <w14:ligatures w14:val="standard"/>
+        </w:rPr>
+      </w:pPr>
     </w:p>
     <w:p>
       <w:pPr>
@@ -1488,17 +2559,18 @@
         <w:ind w:firstLine="0"/>
         <w:jc w:val="both"/>
         <w:rPr>
-          <w:lang w:eastAsia="it-IT"/>
-          <w14:ligatures w14:val="standard"/>
-        </w:rPr>
-      </w:pPr>
-      <w:r>
-        <w:rPr>
-          <w:lang w:eastAsia="it-IT"/>
-          <w14:ligatures w14:val="standard"/>
-        </w:rPr>
-        <w:lastRenderedPageBreak/>
-        <w:t xml:space="preserve">The updated template, user manuals, samples, and required fonts, </w:t>
+          <w:szCs w:val="18"/>
+          <w:lang w:eastAsia="ja-JP"/>
+          <w14:ligatures w14:val="standard"/>
+        </w:rPr>
+      </w:pPr>
+      <w:r>
+        <w:rPr>
+          <w:szCs w:val="18"/>
+          <w:lang w:eastAsia="ja-JP"/>
+          <w14:ligatures w14:val="standard"/>
+        </w:rPr>
+        <w:t xml:space="preserve">With these metrics, we aim to demonstrate that our method performs better consistently across the board when compared to other similar approaches such as grid search, random search, and ANN search. </w:t>
       </w:r>
     </w:p>
     <w:p>
@@ -1507,44 +2579,11 @@
         <w:ind w:firstLine="0"/>
         <w:jc w:val="both"/>
         <w:rPr>
-          <w:lang w:eastAsia="it-IT"/>
-          <w14:ligatures w14:val="standard"/>
-        </w:rPr>
-      </w:pPr>
-    </w:p>
-    <w:p>
-      <w:pPr>
-        <w:pStyle w:val="Head1"/>
-        <w:spacing w:before="380"/>
-        <w:rPr>
-          <w14:ligatures w14:val="standard"/>
-        </w:rPr>
-      </w:pPr>
-      <w:r>
-        <w:rPr>
-          <w:rStyle w:val="Label"/>
-          <w14:ligatures w14:val="standard"/>
-        </w:rPr>
-        <w:t>4</w:t>
-      </w:r>
-      <w:r>
-        <w:rPr>
-          <w14:ligatures w14:val="standard"/>
-        </w:rPr>
-        <w:t> </w:t>
-      </w:r>
-      <w:r>
-        <w:rPr>
-          <w14:ligatures w14:val="standard"/>
-        </w:rPr>
-        <w:t>Evaluation</w:t>
-      </w:r>
-      <w:r>
-        <w:rPr>
-          <w14:ligatures w14:val="standard"/>
-        </w:rPr>
-        <w:t xml:space="preserve"> </w:t>
-      </w:r>
+          <w:szCs w:val="18"/>
+          <w:lang w:eastAsia="ja-JP"/>
+          <w14:ligatures w14:val="standard"/>
+        </w:rPr>
+      </w:pPr>
     </w:p>
     <w:p>
       <w:pPr>
@@ -1557,583 +2596,348 @@
           <w14:ligatures w14:val="standard"/>
         </w:rPr>
       </w:pPr>
-      <w:r>
-        <w:rPr>
-          <w:lang w:eastAsia="it-IT"/>
-          <w14:ligatures w14:val="standard"/>
-        </w:rPr>
-        <w:t xml:space="preserve">The updated template, user manuals, samples, and required fonts, </w:t>
-      </w:r>
     </w:p>
     <w:p>
       <w:pPr>
-        <w:pStyle w:val="Head2"/>
-        <w:ind w:firstLine="0"/>
-        <w:rPr>
-          <w14:ligatures w14:val="standard"/>
-        </w:rPr>
-      </w:pPr>
-      <w:r>
-        <w:rPr>
-          <w:rStyle w:val="Label"/>
-          <w14:ligatures w14:val="standard"/>
-        </w:rPr>
-        <w:t>4</w:t>
-      </w:r>
-      <w:r>
-        <w:rPr>
-          <w:rStyle w:val="Label"/>
-          <w14:ligatures w14:val="standard"/>
-        </w:rPr>
-        <w:t>.1</w:t>
-      </w:r>
-      <w:r>
-        <w:rPr>
-          <w14:ligatures w14:val="standard"/>
-        </w:rPr>
-        <w:t> </w:t>
-      </w:r>
-      <w:r>
-        <w:rPr>
-          <w14:ligatures w14:val="standard"/>
-        </w:rPr>
-        <w:t>Dataset 1</w:t>
+        <w:pStyle w:val="ReferenceHead"/>
+        <w:rPr>
+          <w14:ligatures w14:val="standard"/>
+        </w:rPr>
+      </w:pPr>
+      <w:r>
+        <w:rPr>
+          <w14:ligatures w14:val="standard"/>
+        </w:rPr>
+        <w:t>REFERENCES</w:t>
       </w:r>
     </w:p>
     <w:p>
       <w:pPr>
-        <w:pStyle w:val="Para"/>
-        <w:ind w:firstLine="0"/>
-        <w:jc w:val="both"/>
-        <w:rPr>
-          <w:lang w:eastAsia="ja-JP"/>
-          <w14:ligatures w14:val="standard"/>
-        </w:rPr>
-      </w:pPr>
-      <w:r>
-        <w:rPr>
-          <w:lang w:eastAsia="it-IT"/>
-          <w14:ligatures w14:val="standard"/>
-        </w:rPr>
-        <w:t xml:space="preserve">In the below paragraph, it is explained how alt-txt value is placed </w:t>
+        <w:pStyle w:val="Bibentry"/>
+        <w:rPr>
+          <w:rFonts w:eastAsia="Times New Roman"/>
+          <w:sz w:val="16"/>
+          <w:szCs w:val="16"/>
+        </w:rPr>
+      </w:pPr>
+      <w:r>
+        <w:rPr>
+          <w:sz w:val="16"/>
+          <w:szCs w:val="16"/>
+          <w14:ligatures w14:val="standard"/>
+        </w:rPr>
+        <w:t>[1]</w:t>
+      </w:r>
+      <w:r>
+        <w:rPr>
+          <w:sz w:val="16"/>
+          <w:szCs w:val="16"/>
+          <w14:ligatures w14:val="standard"/>
+        </w:rPr>
+        <w:tab/>
+      </w:r>
+      <w:r>
+        <w:rPr>
+          <w:rFonts w:eastAsia="Times New Roman"/>
+          <w:sz w:val="16"/>
+          <w:szCs w:val="16"/>
+        </w:rPr>
+        <w:t xml:space="preserve">Koutsoukas, Alexios, et al. “Deep-Learning: Investigating Deep Neural Networks Hyper-Parameters and Comparison of Performance to Shallow Methods for Modeling Bioactivity Data.” Journal of Cheminformatics, vol. 9, no. 1, 2017, </w:t>
+      </w:r>
+      <w:r>
+        <w:rPr>
+          <w:vanish/>
+          <w:sz w:val="16"/>
+          <w:szCs w:val="16"/>
+          <w14:ligatures w14:val="standard"/>
+        </w:rPr>
+        <w:t>Conference Name:ACM Woodstock conference</w:t>
       </w:r>
     </w:p>
     <w:p>
       <w:pPr>
-        <w:pStyle w:val="Head2"/>
-        <w:ind w:firstLine="0"/>
-        <w:rPr>
-          <w14:ligatures w14:val="standard"/>
-        </w:rPr>
-      </w:pPr>
-      <w:r>
-        <w:rPr>
-          <w:rStyle w:val="Label"/>
-          <w14:ligatures w14:val="standard"/>
-        </w:rPr>
-        <w:t>4</w:t>
-      </w:r>
-      <w:r>
-        <w:rPr>
-          <w:rStyle w:val="Label"/>
-          <w14:ligatures w14:val="standard"/>
-        </w:rPr>
-        <w:t>.</w:t>
-      </w:r>
-      <w:r>
-        <w:rPr>
-          <w:rStyle w:val="Label"/>
-          <w14:ligatures w14:val="standard"/>
-        </w:rPr>
-        <w:t>2</w:t>
-      </w:r>
-      <w:r>
-        <w:rPr>
-          <w14:ligatures w14:val="standard"/>
-        </w:rPr>
-        <w:t> </w:t>
-      </w:r>
-      <w:r>
-        <w:rPr>
-          <w14:ligatures w14:val="standard"/>
-        </w:rPr>
-        <w:t xml:space="preserve">Dataset </w:t>
-      </w:r>
-      <w:r>
-        <w:rPr>
-          <w14:ligatures w14:val="standard"/>
-        </w:rPr>
-        <w:t>2</w:t>
+        <w:pStyle w:val="Bibentry"/>
+        <w:rPr>
+          <w:sz w:val="16"/>
+          <w:szCs w:val="16"/>
+          <w14:ligatures w14:val="standard"/>
+        </w:rPr>
+      </w:pPr>
+      <w:r>
+        <w:rPr>
+          <w:sz w:val="16"/>
+          <w:szCs w:val="16"/>
+          <w14:ligatures w14:val="standard"/>
+        </w:rPr>
+        <w:t>[2]</w:t>
+      </w:r>
+      <w:r>
+        <w:rPr>
+          <w:sz w:val="16"/>
+          <w:szCs w:val="16"/>
+          <w14:ligatures w14:val="standard"/>
+        </w:rPr>
+        <w:tab/>
+      </w:r>
+      <w:r>
+        <w:rPr>
+          <w:sz w:val="16"/>
+          <w:szCs w:val="16"/>
+          <w14:ligatures w14:val="standard"/>
+        </w:rPr>
+        <w:t xml:space="preserve">Mitchell, Tom Michael. Machine Learning. McGraw-Hill, 1997. </w:t>
+      </w:r>
+      <w:r>
+        <w:rPr>
+          <w:vanish/>
+          <w:sz w:val="16"/>
+          <w:szCs w:val="16"/>
+          <w14:ligatures w14:val="standard"/>
+        </w:rPr>
+        <w:t>Conference Name:ACM Woodstock conference</w:t>
       </w:r>
     </w:p>
     <w:p>
       <w:pPr>
-        <w:pStyle w:val="Para"/>
-        <w:ind w:firstLine="0"/>
-        <w:jc w:val="both"/>
-        <w:rPr>
-          <w:lang w:eastAsia="ja-JP"/>
-          <w14:ligatures w14:val="standard"/>
-        </w:rPr>
-      </w:pPr>
-      <w:r>
-        <w:rPr>
-          <w:lang w:eastAsia="it-IT"/>
-          <w14:ligatures w14:val="standard"/>
-        </w:rPr>
-        <w:t xml:space="preserve">In the below paragraph, it is explained how alt-txt value is placed </w:t>
+        <w:pStyle w:val="Bibentry"/>
+        <w:rPr>
+          <w:sz w:val="16"/>
+          <w:szCs w:val="16"/>
+          <w14:ligatures w14:val="standard"/>
+        </w:rPr>
+      </w:pPr>
+      <w:r>
+        <w:rPr>
+          <w:sz w:val="16"/>
+          <w:szCs w:val="16"/>
+          <w14:ligatures w14:val="standard"/>
+        </w:rPr>
+        <w:t>[3]</w:t>
+      </w:r>
+      <w:r>
+        <w:rPr>
+          <w:sz w:val="16"/>
+          <w:szCs w:val="16"/>
+          <w14:ligatures w14:val="standard"/>
+        </w:rPr>
+        <w:tab/>
+        <w:t xml:space="preserve">Ippolito, Pier Paolo. “Hyperparameters Optimization.” Medium, Towards Data Science, 26 Sept. 2019, </w:t>
       </w:r>
     </w:p>
     <w:p>
       <w:pPr>
-        <w:pStyle w:val="ReferenceHead"/>
-        <w:rPr>
-          <w14:ligatures w14:val="standard"/>
-        </w:rPr>
-      </w:pPr>
+        <w:pStyle w:val="Bibentry"/>
+        <w:rPr>
+          <w:sz w:val="16"/>
+          <w:szCs w:val="16"/>
+          <w14:ligatures w14:val="standard"/>
+        </w:rPr>
+      </w:pPr>
+      <w:r>
+        <w:rPr>
+          <w:sz w:val="16"/>
+          <w:szCs w:val="16"/>
+          <w14:ligatures w14:val="standard"/>
+        </w:rPr>
+        <w:t>[4]</w:t>
+      </w:r>
+      <w:r>
+        <w:rPr>
+          <w:sz w:val="16"/>
+          <w:szCs w:val="16"/>
+          <w14:ligatures w14:val="standard"/>
+        </w:rPr>
+        <w:tab/>
+        <w:t>Bergstra, James, and Yoshua Bengio. “Random Search for Hyper-Parameter Optimization.” Journal of Machine Learning Research 13, (2012) 281-305, 2 Dec. 2012.</w:t>
+      </w:r>
+      <w:r>
+        <w:rPr>
+          <w:sz w:val="16"/>
+          <w:szCs w:val="16"/>
+          <w14:ligatures w14:val="standard"/>
+        </w:rPr>
+        <w:t xml:space="preserve"> </w:t>
+      </w:r>
     </w:p>
     <w:p>
       <w:pPr>
-        <w:pStyle w:val="ReferenceHead"/>
-        <w:rPr>
-          <w14:ligatures w14:val="standard"/>
-        </w:rPr>
-      </w:pPr>
-      <w:r>
-        <w:rPr>
-          <w14:ligatures w14:val="standard"/>
-        </w:rPr>
-        <w:t>REFERENCES</w:t>
+        <w:pStyle w:val="Bibentry"/>
+        <w:rPr>
+          <w:sz w:val="16"/>
+          <w:szCs w:val="16"/>
+          <w14:ligatures w14:val="standard"/>
+        </w:rPr>
+      </w:pPr>
+      <w:r>
+        <w:rPr>
+          <w:sz w:val="16"/>
+          <w:szCs w:val="16"/>
+          <w14:ligatures w14:val="standard"/>
+        </w:rPr>
+        <w:t>[5]</w:t>
+      </w:r>
+      <w:r>
+        <w:rPr>
+          <w:sz w:val="16"/>
+          <w:szCs w:val="16"/>
+          <w14:ligatures w14:val="standard"/>
+        </w:rPr>
+        <w:tab/>
+      </w:r>
+      <w:r>
+        <w:rPr>
+          <w:sz w:val="16"/>
+          <w:szCs w:val="16"/>
+          <w14:ligatures w14:val="standard"/>
+        </w:rPr>
+        <w:t xml:space="preserve">Real, Esteban, et al. “Regularized Evolution for Image Classifier Architecture Search.” Proceedings of the AAAI Conference on Artificial Intelligence, vol. 33, 2019, pp. 4780–4789., </w:t>
       </w:r>
     </w:p>
     <w:p>
       <w:pPr>
         <w:pStyle w:val="Bibentry"/>
         <w:rPr>
-          <w:rFonts w:eastAsia="Times New Roman"/>
-          <w:szCs w:val="14"/>
-        </w:rPr>
-      </w:pPr>
-      <w:r>
-        <w:rPr>
-          <w14:ligatures w14:val="standard"/>
-        </w:rPr>
-        <w:t>[1]</w:t>
-      </w:r>
-      <w:r>
-        <w:rPr>
+          <w:sz w:val="16"/>
+          <w:szCs w:val="16"/>
+          <w14:ligatures w14:val="standard"/>
+        </w:rPr>
+      </w:pPr>
+      <w:r>
+        <w:rPr>
+          <w:sz w:val="16"/>
+          <w:szCs w:val="16"/>
+          <w14:ligatures w14:val="standard"/>
+        </w:rPr>
+        <w:t>[6]</w:t>
+      </w:r>
+      <w:r>
+        <w:rPr>
+          <w:sz w:val="16"/>
+          <w:szCs w:val="16"/>
           <w14:ligatures w14:val="standard"/>
         </w:rPr>
         <w:tab/>
-      </w:r>
-      <w:proofErr w:type="spellStart"/>
-      <w:r>
-        <w:rPr>
-          <w:rFonts w:eastAsia="Times New Roman"/>
-          <w:szCs w:val="14"/>
-        </w:rPr>
-        <w:t>Koutsoukas</w:t>
-      </w:r>
-      <w:proofErr w:type="spellEnd"/>
-      <w:r>
-        <w:rPr>
-          <w:rFonts w:eastAsia="Times New Roman"/>
-          <w:szCs w:val="14"/>
-        </w:rPr>
-        <w:t xml:space="preserve">, </w:t>
-      </w:r>
-      <w:proofErr w:type="spellStart"/>
-      <w:r>
-        <w:rPr>
-          <w:rFonts w:eastAsia="Times New Roman"/>
-          <w:szCs w:val="14"/>
-        </w:rPr>
-        <w:t>Alexios</w:t>
-      </w:r>
-      <w:proofErr w:type="spellEnd"/>
-      <w:r>
-        <w:rPr>
-          <w:rFonts w:eastAsia="Times New Roman"/>
-          <w:szCs w:val="14"/>
-        </w:rPr>
-        <w:t xml:space="preserve">, et al. “Deep-Learning: Investigating Deep Neural Networks Hyper-Parameters and Comparison of Performance to Shallow Methods for Modeling Bioactivity Data.” Journal of Cheminformatics, vol. 9, no. 1, 2017, </w:t>
-      </w:r>
-      <w:hyperlink r:id="rId13" w:history="1">
-        <w:r>
-          <w:rPr>
-            <w:rStyle w:val="Hyperlink"/>
-            <w:rFonts w:eastAsia="Times New Roman"/>
-            <w:szCs w:val="14"/>
-          </w:rPr>
-          <w:t>https://doi.org/10.1186/s13321-017-0226-y</w:t>
-        </w:r>
-      </w:hyperlink>
-      <w:r>
-        <w:rPr>
-          <w:rFonts w:eastAsia="Times New Roman"/>
-          <w:szCs w:val="14"/>
-        </w:rPr>
-        <w:t xml:space="preserve">. </w:t>
-      </w:r>
-      <w:r>
-        <w:rPr>
-          <w:vanish/>
-          <w:szCs w:val="14"/>
-          <w14:ligatures w14:val="standard"/>
-        </w:rPr>
-        <w:t>Conference Name:ACM Woodstock conference</w:t>
+        <w:t xml:space="preserve">Gozzoli, Alessio. “Practical Guide to Hyperparameters Optimization for Deep Learning Models.” FloydHub Blog, FloydHub Blog, 1 July 2020, </w:t>
       </w:r>
     </w:p>
     <w:p>
       <w:pPr>
         <w:pStyle w:val="Bibentry"/>
         <w:rPr>
-          <w14:ligatures w14:val="standard"/>
-        </w:rPr>
-      </w:pPr>
-      <w:r>
-        <w:rPr>
-          <w14:ligatures w14:val="standard"/>
-        </w:rPr>
-        <w:t>[</w:t>
-      </w:r>
-      <w:r>
-        <w:rPr>
-          <w14:ligatures w14:val="standard"/>
-        </w:rPr>
-        <w:t>2</w:t>
-      </w:r>
-      <w:r>
-        <w:rPr>
-          <w14:ligatures w14:val="standard"/>
-        </w:rPr>
-        <w:t>]</w:t>
-      </w:r>
-      <w:r>
-        <w:rPr>
+          <w:sz w:val="16"/>
+          <w:szCs w:val="16"/>
+          <w14:ligatures w14:val="standard"/>
+        </w:rPr>
+      </w:pPr>
+      <w:r>
+        <w:rPr>
+          <w:sz w:val="16"/>
+          <w:szCs w:val="16"/>
+          <w14:ligatures w14:val="standard"/>
+        </w:rPr>
+        <w:t>[7]</w:t>
+      </w:r>
+      <w:r>
+        <w:rPr>
+          <w:sz w:val="16"/>
+          <w:szCs w:val="16"/>
           <w14:ligatures w14:val="standard"/>
         </w:rPr>
         <w:tab/>
-      </w:r>
-      <w:r>
-        <w:rPr>
-          <w14:ligatures w14:val="standard"/>
-        </w:rPr>
-        <w:t xml:space="preserve">Mitchell, Tom Michael. Machine Learning. McGraw-Hill, 1997. </w:t>
-      </w:r>
-      <w:r>
-        <w:rPr>
-          <w:vanish/>
-          <w:szCs w:val="14"/>
-          <w14:ligatures w14:val="standard"/>
-        </w:rPr>
-        <w:t>Conference Name:ACM Woodstock conference</w:t>
+        <w:t xml:space="preserve">Jaderberg, Max, et al. "Population based training of neural networks." arXiv preprint arXiv:1711.09846 (2017). </w:t>
+      </w:r>
+      <w:r>
+        <w:rPr>
+          <w:sz w:val="16"/>
+          <w:szCs w:val="16"/>
+          <w14:ligatures w14:val="standard"/>
+        </w:rPr>
+        <w:t xml:space="preserve"> </w:t>
       </w:r>
     </w:p>
     <w:p>
       <w:pPr>
         <w:pStyle w:val="Bibentry"/>
         <w:rPr>
-          <w14:ligatures w14:val="standard"/>
-        </w:rPr>
-      </w:pPr>
-      <w:r>
-        <w:rPr>
-          <w14:ligatures w14:val="standard"/>
-        </w:rPr>
-        <w:t>[3]</w:t>
-      </w:r>
-      <w:r>
-        <w:rPr>
+          <w:sz w:val="16"/>
+          <w:szCs w:val="16"/>
+          <w14:ligatures w14:val="standard"/>
+        </w:rPr>
+      </w:pPr>
+      <w:r>
+        <w:rPr>
+          <w:sz w:val="16"/>
+          <w:szCs w:val="16"/>
+          <w14:ligatures w14:val="standard"/>
+        </w:rPr>
+        <w:t>[8]</w:t>
+      </w:r>
+      <w:r>
+        <w:rPr>
+          <w:sz w:val="16"/>
+          <w:szCs w:val="16"/>
           <w14:ligatures w14:val="standard"/>
         </w:rPr>
         <w:tab/>
       </w:r>
       <w:r>
         <w:rPr>
-          <w14:ligatures w14:val="standard"/>
-        </w:rPr>
-        <w:t xml:space="preserve">Ippolito, Pier Paolo. “Hyperparameters Optimization.” Medium, Towards Data Science, 26 Sept. 2019, </w:t>
-      </w:r>
-      <w:hyperlink r:id="rId14" w:history="1">
-        <w:r>
-          <w:rPr>
-            <w:rStyle w:val="Hyperlink"/>
-            <w14:ligatures w14:val="standard"/>
-          </w:rPr>
-          <w:t>https://towardsdatascience.com/hyperparameters-optimization-526348bb8e2d</w:t>
-        </w:r>
-      </w:hyperlink>
-      <w:r>
-        <w:rPr>
-          <w14:ligatures w14:val="standard"/>
-        </w:rPr>
-        <w:t>.</w:t>
+          <w:sz w:val="16"/>
+          <w:szCs w:val="16"/>
+          <w14:ligatures w14:val="standard"/>
+        </w:rPr>
+        <w:t xml:space="preserve">Li, Ang, et al. “A Generalized Framework for Population Based Training.” Proceedings of the 25th ACM SIGKDD International Conference on Knowledge Discovery &amp;amp; Data Mining, 2019, </w:t>
       </w:r>
     </w:p>
     <w:p>
       <w:pPr>
         <w:pStyle w:val="Bibentry"/>
         <w:rPr>
-          <w14:ligatures w14:val="standard"/>
-        </w:rPr>
-      </w:pPr>
-      <w:r>
-        <w:rPr>
-          <w14:ligatures w14:val="standard"/>
-        </w:rPr>
-        <w:t>[4]</w:t>
-      </w:r>
-      <w:r>
-        <w:rPr>
+          <w:sz w:val="16"/>
+          <w:szCs w:val="16"/>
+          <w14:ligatures w14:val="standard"/>
+        </w:rPr>
+      </w:pPr>
+      <w:r>
+        <w:rPr>
+          <w:sz w:val="16"/>
+          <w:szCs w:val="16"/>
+          <w14:ligatures w14:val="standard"/>
+        </w:rPr>
+        <w:t>[9]</w:t>
+      </w:r>
+      <w:r>
+        <w:rPr>
+          <w:sz w:val="16"/>
+          <w:szCs w:val="16"/>
           <w14:ligatures w14:val="standard"/>
         </w:rPr>
         <w:tab/>
       </w:r>
-      <w:proofErr w:type="spellStart"/>
-      <w:r>
-        <w:rPr>
-          <w14:ligatures w14:val="standard"/>
-        </w:rPr>
-        <w:t>Bergstra</w:t>
-      </w:r>
-      <w:proofErr w:type="spellEnd"/>
-      <w:r>
-        <w:rPr>
-          <w14:ligatures w14:val="standard"/>
-        </w:rPr>
-        <w:t xml:space="preserve">, James, and </w:t>
-      </w:r>
-      <w:proofErr w:type="spellStart"/>
-      <w:r>
-        <w:rPr>
-          <w14:ligatures w14:val="standard"/>
-        </w:rPr>
-        <w:t>Yoshua</w:t>
-      </w:r>
-      <w:proofErr w:type="spellEnd"/>
-      <w:r>
-        <w:rPr>
+      <w:r>
+        <w:rPr>
+          <w:sz w:val="16"/>
+          <w:szCs w:val="16"/>
+          <w14:ligatures w14:val="standard"/>
+        </w:rPr>
+        <w:t>Zoph, B., and Le, Q. V. 2016. Neural architecture search</w:t>
+      </w:r>
+      <w:r>
+        <w:rPr>
+          <w:sz w:val="16"/>
+          <w:szCs w:val="16"/>
           <w14:ligatures w14:val="standard"/>
         </w:rPr>
         <w:t xml:space="preserve"> </w:t>
       </w:r>
-      <w:proofErr w:type="spellStart"/>
-      <w:r>
-        <w:rPr>
-          <w14:ligatures w14:val="standard"/>
-        </w:rPr>
-        <w:t>Bengio</w:t>
-      </w:r>
-      <w:proofErr w:type="spellEnd"/>
-      <w:r>
-        <w:rPr>
-          <w14:ligatures w14:val="standard"/>
-        </w:rPr>
-        <w:t>. “Random Search for Hyper-Parameter Optimization.” Journal of Machine Learning Research 13, (2012) 281-305, 2 Dec. 2012.</w:t>
-      </w:r>
-      <w:r>
-        <w:rPr>
-          <w14:ligatures w14:val="standard"/>
-        </w:rPr>
-        <w:t xml:space="preserve"> </w:t>
-      </w:r>
-      <w:hyperlink r:id="rId15" w:history="1">
-        <w:r>
-          <w:rPr>
-            <w:rStyle w:val="Hyperlink"/>
-            <w14:ligatures w14:val="standard"/>
-          </w:rPr>
-          <w:t>https://www.jmlr.org/papers/volume13/bergstra12a/bergstra12a.pdf</w:t>
-        </w:r>
-      </w:hyperlink>
-    </w:p>
-    <w:p>
-      <w:pPr>
-        <w:pStyle w:val="Bibentry"/>
-        <w:rPr>
-          <w14:ligatures w14:val="standard"/>
-        </w:rPr>
-      </w:pPr>
-      <w:r>
-        <w:rPr>
-          <w14:ligatures w14:val="standard"/>
-        </w:rPr>
-        <w:t>[5]</w:t>
-      </w:r>
-      <w:r>
-        <w:rPr>
-          <w14:ligatures w14:val="standard"/>
-        </w:rPr>
-        <w:tab/>
-      </w:r>
-      <w:r>
-        <w:rPr>
-          <w14:ligatures w14:val="standard"/>
-        </w:rPr>
-        <w:t xml:space="preserve">Real, Esteban, et al. “Regularized Evolution for Image Classifier Architecture Search.” Proceedings of the AAAI Conference on Artificial Intelligence, vol. 33, 2019, pp. 4780–4789., </w:t>
-      </w:r>
-      <w:hyperlink r:id="rId16" w:history="1">
-        <w:r>
-          <w:rPr>
-            <w:rStyle w:val="Hyperlink"/>
-            <w14:ligatures w14:val="standard"/>
-          </w:rPr>
-          <w:t>https://doi.org/10.1609/aaai.v33i01.33014780</w:t>
-        </w:r>
-      </w:hyperlink>
-      <w:r>
-        <w:rPr>
-          <w14:ligatures w14:val="standard"/>
-        </w:rPr>
-        <w:t>.</w:t>
-      </w:r>
-    </w:p>
-    <w:p>
-      <w:pPr>
-        <w:pStyle w:val="Bibentry"/>
-        <w:rPr>
-          <w14:ligatures w14:val="standard"/>
-        </w:rPr>
-      </w:pPr>
-      <w:r>
-        <w:rPr>
-          <w14:ligatures w14:val="standard"/>
-        </w:rPr>
-        <w:t>[6]</w:t>
-      </w:r>
-      <w:r>
-        <w:rPr>
-          <w14:ligatures w14:val="standard"/>
-        </w:rPr>
-        <w:tab/>
-      </w:r>
-      <w:r>
-        <w:rPr>
-          <w14:ligatures w14:val="standard"/>
-        </w:rPr>
-        <w:t xml:space="preserve">Gozzoli, Alessio. “Practical Guide to Hyperparameters Optimization for Deep Learning Models.” </w:t>
-      </w:r>
-      <w:proofErr w:type="spellStart"/>
-      <w:r>
-        <w:rPr>
-          <w14:ligatures w14:val="standard"/>
-        </w:rPr>
-        <w:t>FloydHub</w:t>
-      </w:r>
-      <w:proofErr w:type="spellEnd"/>
-      <w:r>
-        <w:rPr>
-          <w14:ligatures w14:val="standard"/>
-        </w:rPr>
-        <w:t xml:space="preserve"> Blog, </w:t>
-      </w:r>
-      <w:proofErr w:type="spellStart"/>
-      <w:r>
-        <w:rPr>
-          <w14:ligatures w14:val="standard"/>
-        </w:rPr>
-        <w:t>FloydHub</w:t>
-      </w:r>
-      <w:proofErr w:type="spellEnd"/>
-      <w:r>
-        <w:rPr>
-          <w14:ligatures w14:val="standard"/>
-        </w:rPr>
-        <w:t xml:space="preserve"> Blog, 1 July 2020, </w:t>
-      </w:r>
-      <w:hyperlink r:id="rId17" w:history="1">
-        <w:r>
-          <w:rPr>
-            <w:rStyle w:val="Hyperlink"/>
-            <w14:ligatures w14:val="standard"/>
-          </w:rPr>
-          <w:t>https://blog.floydhub.com/guide-to-hyperparameters-search-for-deep-learning-models/</w:t>
-        </w:r>
-      </w:hyperlink>
-      <w:r>
-        <w:rPr>
-          <w14:ligatures w14:val="standard"/>
-        </w:rPr>
-        <w:t>.</w:t>
-      </w:r>
-    </w:p>
-    <w:p>
-      <w:pPr>
-        <w:pStyle w:val="Bibentry"/>
-        <w:rPr>
-          <w14:ligatures w14:val="standard"/>
-        </w:rPr>
-      </w:pPr>
-      <w:r>
-        <w:rPr>
-          <w14:ligatures w14:val="standard"/>
-        </w:rPr>
-        <w:t>[7]</w:t>
-      </w:r>
-      <w:r>
-        <w:rPr>
-          <w14:ligatures w14:val="standard"/>
-        </w:rPr>
-        <w:tab/>
-      </w:r>
-      <w:proofErr w:type="spellStart"/>
-      <w:r>
-        <w:rPr>
-          <w14:ligatures w14:val="standard"/>
-        </w:rPr>
-        <w:t>Jaderberg</w:t>
-      </w:r>
-      <w:proofErr w:type="spellEnd"/>
-      <w:r>
-        <w:rPr>
-          <w14:ligatures w14:val="standard"/>
-        </w:rPr>
-        <w:t xml:space="preserve">, Max, et al. "Population based training of neural networks." </w:t>
-      </w:r>
-      <w:proofErr w:type="spellStart"/>
-      <w:r>
-        <w:rPr>
-          <w14:ligatures w14:val="standard"/>
-        </w:rPr>
-        <w:t>arXiv</w:t>
-      </w:r>
-      <w:proofErr w:type="spellEnd"/>
-      <w:r>
-        <w:rPr>
-          <w14:ligatures w14:val="standard"/>
-        </w:rPr>
-        <w:t xml:space="preserve"> preprint arXiv:1711.09846 (2017).</w:t>
-      </w:r>
-      <w:r>
-        <w:rPr>
-          <w14:ligatures w14:val="standard"/>
-        </w:rPr>
-        <w:t xml:space="preserve"> </w:t>
-      </w:r>
-      <w:r>
-        <w:rPr>
-          <w14:ligatures w14:val="standard"/>
-        </w:rPr>
-        <w:t xml:space="preserve"> </w:t>
-      </w:r>
-      <w:hyperlink r:id="rId18" w:history="1">
-        <w:r>
-          <w:rPr>
-            <w:rStyle w:val="Hyperlink"/>
-            <w14:ligatures w14:val="standard"/>
-          </w:rPr>
-          <w:t>https://arxiv.org/abs/1711.09846</w:t>
-        </w:r>
-      </w:hyperlink>
-    </w:p>
-    <w:p>
-      <w:pPr>
-        <w:pStyle w:val="Bibentry"/>
-        <w:rPr>
-          <w14:ligatures w14:val="standard"/>
-        </w:rPr>
-      </w:pPr>
+      <w:r>
+        <w:rPr>
+          <w:sz w:val="16"/>
+          <w:szCs w:val="16"/>
+          <w14:ligatures w14:val="standard"/>
+        </w:rPr>
+        <w:t>with reinforcement learning. In ICLR.</w:t>
+      </w:r>
     </w:p>
     <w:p>
       <w:pPr>
@@ -3127,7 +3931,7 @@
   <w:abstractNum w:abstractNumId="12" w15:restartNumberingAfterBreak="0">
     <w:nsid w:val="0D2037CB"/>
     <w:multiLevelType w:val="hybridMultilevel"/>
-    <w:tmpl w:val="EF6A676A"/>
+    <w:tmpl w:val="A16AE5E8"/>
     <w:lvl w:ilvl="0" w:tplc="0409000F">
       <w:start w:val="1"/>
       <w:numFmt w:val="decimal"/>
@@ -4404,6 +5208,208 @@
     </w:lvl>
   </w:abstractNum>
   <w:abstractNum w:abstractNumId="25" w15:restartNumberingAfterBreak="0">
+    <w:nsid w:val="59F37FE5"/>
+    <w:multiLevelType w:val="hybridMultilevel"/>
+    <w:tmpl w:val="887ED1DE"/>
+    <w:lvl w:ilvl="0" w:tplc="04090001">
+      <w:start w:val="1"/>
+      <w:numFmt w:val="bullet"/>
+      <w:lvlText w:val=""/>
+      <w:lvlJc w:val="left"/>
+      <w:pPr>
+        <w:ind w:left="720" w:hanging="360"/>
+      </w:pPr>
+      <w:rPr>
+        <w:rFonts w:ascii="Symbol" w:hAnsi="Symbol" w:hint="default"/>
+      </w:rPr>
+    </w:lvl>
+    <w:lvl w:ilvl="1" w:tplc="FFFFFFFF" w:tentative="1">
+      <w:start w:val="1"/>
+      <w:numFmt w:val="lowerLetter"/>
+      <w:lvlText w:val="%2."/>
+      <w:lvlJc w:val="left"/>
+      <w:pPr>
+        <w:ind w:left="1440" w:hanging="360"/>
+      </w:pPr>
+    </w:lvl>
+    <w:lvl w:ilvl="2" w:tplc="FFFFFFFF" w:tentative="1">
+      <w:start w:val="1"/>
+      <w:numFmt w:val="lowerRoman"/>
+      <w:lvlText w:val="%3."/>
+      <w:lvlJc w:val="right"/>
+      <w:pPr>
+        <w:ind w:left="2160" w:hanging="180"/>
+      </w:pPr>
+    </w:lvl>
+    <w:lvl w:ilvl="3" w:tplc="FFFFFFFF" w:tentative="1">
+      <w:start w:val="1"/>
+      <w:numFmt w:val="decimal"/>
+      <w:lvlText w:val="%4."/>
+      <w:lvlJc w:val="left"/>
+      <w:pPr>
+        <w:ind w:left="2880" w:hanging="360"/>
+      </w:pPr>
+    </w:lvl>
+    <w:lvl w:ilvl="4" w:tplc="FFFFFFFF" w:tentative="1">
+      <w:start w:val="1"/>
+      <w:numFmt w:val="lowerLetter"/>
+      <w:lvlText w:val="%5."/>
+      <w:lvlJc w:val="left"/>
+      <w:pPr>
+        <w:ind w:left="3600" w:hanging="360"/>
+      </w:pPr>
+    </w:lvl>
+    <w:lvl w:ilvl="5" w:tplc="FFFFFFFF" w:tentative="1">
+      <w:start w:val="1"/>
+      <w:numFmt w:val="lowerRoman"/>
+      <w:lvlText w:val="%6."/>
+      <w:lvlJc w:val="right"/>
+      <w:pPr>
+        <w:ind w:left="4320" w:hanging="180"/>
+      </w:pPr>
+    </w:lvl>
+    <w:lvl w:ilvl="6" w:tplc="FFFFFFFF" w:tentative="1">
+      <w:start w:val="1"/>
+      <w:numFmt w:val="decimal"/>
+      <w:lvlText w:val="%7."/>
+      <w:lvlJc w:val="left"/>
+      <w:pPr>
+        <w:ind w:left="5040" w:hanging="360"/>
+      </w:pPr>
+    </w:lvl>
+    <w:lvl w:ilvl="7" w:tplc="FFFFFFFF" w:tentative="1">
+      <w:start w:val="1"/>
+      <w:numFmt w:val="lowerLetter"/>
+      <w:lvlText w:val="%8."/>
+      <w:lvlJc w:val="left"/>
+      <w:pPr>
+        <w:ind w:left="5760" w:hanging="360"/>
+      </w:pPr>
+    </w:lvl>
+    <w:lvl w:ilvl="8" w:tplc="FFFFFFFF" w:tentative="1">
+      <w:start w:val="1"/>
+      <w:numFmt w:val="lowerRoman"/>
+      <w:lvlText w:val="%9."/>
+      <w:lvlJc w:val="right"/>
+      <w:pPr>
+        <w:ind w:left="6480" w:hanging="180"/>
+      </w:pPr>
+    </w:lvl>
+  </w:abstractNum>
+  <w:abstractNum w:abstractNumId="26" w15:restartNumberingAfterBreak="0">
+    <w:nsid w:val="5E96705E"/>
+    <w:multiLevelType w:val="hybridMultilevel"/>
+    <w:tmpl w:val="3EA01108"/>
+    <w:lvl w:ilvl="0" w:tplc="04090001">
+      <w:start w:val="1"/>
+      <w:numFmt w:val="bullet"/>
+      <w:lvlText w:val=""/>
+      <w:lvlJc w:val="left"/>
+      <w:pPr>
+        <w:ind w:left="720" w:hanging="360"/>
+      </w:pPr>
+      <w:rPr>
+        <w:rFonts w:ascii="Symbol" w:hAnsi="Symbol" w:hint="default"/>
+      </w:rPr>
+    </w:lvl>
+    <w:lvl w:ilvl="1" w:tplc="04090003" w:tentative="1">
+      <w:start w:val="1"/>
+      <w:numFmt w:val="bullet"/>
+      <w:lvlText w:val="o"/>
+      <w:lvlJc w:val="left"/>
+      <w:pPr>
+        <w:ind w:left="1440" w:hanging="360"/>
+      </w:pPr>
+      <w:rPr>
+        <w:rFonts w:ascii="Courier New" w:hAnsi="Courier New" w:cs="Courier New" w:hint="default"/>
+      </w:rPr>
+    </w:lvl>
+    <w:lvl w:ilvl="2" w:tplc="04090005" w:tentative="1">
+      <w:start w:val="1"/>
+      <w:numFmt w:val="bullet"/>
+      <w:lvlText w:val=""/>
+      <w:lvlJc w:val="left"/>
+      <w:pPr>
+        <w:ind w:left="2160" w:hanging="360"/>
+      </w:pPr>
+      <w:rPr>
+        <w:rFonts w:ascii="Wingdings" w:hAnsi="Wingdings" w:hint="default"/>
+      </w:rPr>
+    </w:lvl>
+    <w:lvl w:ilvl="3" w:tplc="04090001" w:tentative="1">
+      <w:start w:val="1"/>
+      <w:numFmt w:val="bullet"/>
+      <w:lvlText w:val=""/>
+      <w:lvlJc w:val="left"/>
+      <w:pPr>
+        <w:ind w:left="2880" w:hanging="360"/>
+      </w:pPr>
+      <w:rPr>
+        <w:rFonts w:ascii="Symbol" w:hAnsi="Symbol" w:hint="default"/>
+      </w:rPr>
+    </w:lvl>
+    <w:lvl w:ilvl="4" w:tplc="04090003" w:tentative="1">
+      <w:start w:val="1"/>
+      <w:numFmt w:val="bullet"/>
+      <w:lvlText w:val="o"/>
+      <w:lvlJc w:val="left"/>
+      <w:pPr>
+        <w:ind w:left="3600" w:hanging="360"/>
+      </w:pPr>
+      <w:rPr>
+        <w:rFonts w:ascii="Courier New" w:hAnsi="Courier New" w:cs="Courier New" w:hint="default"/>
+      </w:rPr>
+    </w:lvl>
+    <w:lvl w:ilvl="5" w:tplc="04090005" w:tentative="1">
+      <w:start w:val="1"/>
+      <w:numFmt w:val="bullet"/>
+      <w:lvlText w:val=""/>
+      <w:lvlJc w:val="left"/>
+      <w:pPr>
+        <w:ind w:left="4320" w:hanging="360"/>
+      </w:pPr>
+      <w:rPr>
+        <w:rFonts w:ascii="Wingdings" w:hAnsi="Wingdings" w:hint="default"/>
+      </w:rPr>
+    </w:lvl>
+    <w:lvl w:ilvl="6" w:tplc="04090001" w:tentative="1">
+      <w:start w:val="1"/>
+      <w:numFmt w:val="bullet"/>
+      <w:lvlText w:val=""/>
+      <w:lvlJc w:val="left"/>
+      <w:pPr>
+        <w:ind w:left="5040" w:hanging="360"/>
+      </w:pPr>
+      <w:rPr>
+        <w:rFonts w:ascii="Symbol" w:hAnsi="Symbol" w:hint="default"/>
+      </w:rPr>
+    </w:lvl>
+    <w:lvl w:ilvl="7" w:tplc="04090003" w:tentative="1">
+      <w:start w:val="1"/>
+      <w:numFmt w:val="bullet"/>
+      <w:lvlText w:val="o"/>
+      <w:lvlJc w:val="left"/>
+      <w:pPr>
+        <w:ind w:left="5760" w:hanging="360"/>
+      </w:pPr>
+      <w:rPr>
+        <w:rFonts w:ascii="Courier New" w:hAnsi="Courier New" w:cs="Courier New" w:hint="default"/>
+      </w:rPr>
+    </w:lvl>
+    <w:lvl w:ilvl="8" w:tplc="04090005" w:tentative="1">
+      <w:start w:val="1"/>
+      <w:numFmt w:val="bullet"/>
+      <w:lvlText w:val=""/>
+      <w:lvlJc w:val="left"/>
+      <w:pPr>
+        <w:ind w:left="6480" w:hanging="360"/>
+      </w:pPr>
+      <w:rPr>
+        <w:rFonts w:ascii="Wingdings" w:hAnsi="Wingdings" w:hint="default"/>
+      </w:rPr>
+    </w:lvl>
+  </w:abstractNum>
+  <w:abstractNum w:abstractNumId="27" w15:restartNumberingAfterBreak="0">
     <w:nsid w:val="60560767"/>
     <w:multiLevelType w:val="multilevel"/>
     <w:tmpl w:val="0409001D"/>
@@ -4489,7 +5495,7 @@
       </w:pPr>
     </w:lvl>
   </w:abstractNum>
-  <w:abstractNum w:abstractNumId="26" w15:restartNumberingAfterBreak="0">
+  <w:abstractNum w:abstractNumId="28" w15:restartNumberingAfterBreak="0">
     <w:nsid w:val="612D4DC5"/>
     <w:multiLevelType w:val="hybridMultilevel"/>
     <w:tmpl w:val="C13A82DE"/>
@@ -4603,7 +5609,7 @@
       </w:rPr>
     </w:lvl>
   </w:abstractNum>
-  <w:abstractNum w:abstractNumId="27" w15:restartNumberingAfterBreak="0">
+  <w:abstractNum w:abstractNumId="29" w15:restartNumberingAfterBreak="0">
     <w:nsid w:val="6204797A"/>
     <w:multiLevelType w:val="hybridMultilevel"/>
     <w:tmpl w:val="E97A8A70"/>
@@ -4720,7 +5726,7 @@
       </w:pPr>
     </w:lvl>
   </w:abstractNum>
-  <w:abstractNum w:abstractNumId="28" w15:restartNumberingAfterBreak="0">
+  <w:abstractNum w:abstractNumId="30" w15:restartNumberingAfterBreak="0">
     <w:nsid w:val="67445E99"/>
     <w:multiLevelType w:val="multilevel"/>
     <w:tmpl w:val="9F46EC34"/>
@@ -4861,7 +5867,7 @@
       </w:rPr>
     </w:lvl>
   </w:abstractNum>
-  <w:abstractNum w:abstractNumId="29" w15:restartNumberingAfterBreak="0">
+  <w:abstractNum w:abstractNumId="31" w15:restartNumberingAfterBreak="0">
     <w:nsid w:val="6B415F8A"/>
     <w:multiLevelType w:val="multilevel"/>
     <w:tmpl w:val="0409001D"/>
@@ -4947,7 +5953,7 @@
       </w:pPr>
     </w:lvl>
   </w:abstractNum>
-  <w:abstractNum w:abstractNumId="30" w15:restartNumberingAfterBreak="0">
+  <w:abstractNum w:abstractNumId="32" w15:restartNumberingAfterBreak="0">
     <w:nsid w:val="6B8E7CF9"/>
     <w:multiLevelType w:val="hybridMultilevel"/>
     <w:tmpl w:val="4E7C556E"/>
@@ -5064,7 +6070,7 @@
       </w:pPr>
     </w:lvl>
   </w:abstractNum>
-  <w:abstractNum w:abstractNumId="31" w15:restartNumberingAfterBreak="0">
+  <w:abstractNum w:abstractNumId="33" w15:restartNumberingAfterBreak="0">
     <w:nsid w:val="73735165"/>
     <w:multiLevelType w:val="hybridMultilevel"/>
     <w:tmpl w:val="5F7EB956"/>
@@ -5150,7 +6156,7 @@
       </w:pPr>
     </w:lvl>
   </w:abstractNum>
-  <w:abstractNum w:abstractNumId="32" w15:restartNumberingAfterBreak="0">
+  <w:abstractNum w:abstractNumId="34" w15:restartNumberingAfterBreak="0">
     <w:nsid w:val="799051AC"/>
     <w:multiLevelType w:val="multilevel"/>
     <w:tmpl w:val="04090023"/>
@@ -5241,7 +6247,7 @@
       </w:pPr>
     </w:lvl>
   </w:abstractNum>
-  <w:abstractNum w:abstractNumId="33" w15:restartNumberingAfterBreak="0">
+  <w:abstractNum w:abstractNumId="35" w15:restartNumberingAfterBreak="0">
     <w:nsid w:val="7E7B01F4"/>
     <w:multiLevelType w:val="hybridMultilevel"/>
     <w:tmpl w:val="4EF20644"/>
@@ -5354,7 +6360,7 @@
     </w:lvl>
   </w:abstractNum>
   <w:num w:numId="1">
-    <w:abstractNumId w:val="32"/>
+    <w:abstractNumId w:val="34"/>
   </w:num>
   <w:num w:numId="2">
     <w:abstractNumId w:val="17"/>
@@ -5363,7 +6369,7 @@
     <w:abstractNumId w:val="11"/>
   </w:num>
   <w:num w:numId="4">
-    <w:abstractNumId w:val="30"/>
+    <w:abstractNumId w:val="32"/>
   </w:num>
   <w:num w:numId="5">
     <w:abstractNumId w:val="22"/>
@@ -5372,13 +6378,13 @@
     <w:abstractNumId w:val="18"/>
   </w:num>
   <w:num w:numId="7">
-    <w:abstractNumId w:val="28"/>
+    <w:abstractNumId w:val="30"/>
   </w:num>
   <w:num w:numId="8">
     <w:abstractNumId w:val="24"/>
   </w:num>
   <w:num w:numId="9">
-    <w:abstractNumId w:val="27"/>
+    <w:abstractNumId w:val="29"/>
   </w:num>
   <w:num w:numId="10">
     <w:abstractNumId w:val="9"/>
@@ -5414,19 +6420,19 @@
     <w:abstractNumId w:val="23"/>
   </w:num>
   <w:num w:numId="21">
-    <w:abstractNumId w:val="26"/>
+    <w:abstractNumId w:val="28"/>
   </w:num>
   <w:num w:numId="22">
-    <w:abstractNumId w:val="33"/>
+    <w:abstractNumId w:val="35"/>
   </w:num>
   <w:num w:numId="23">
     <w:abstractNumId w:val="16"/>
   </w:num>
   <w:num w:numId="24">
-    <w:abstractNumId w:val="29"/>
+    <w:abstractNumId w:val="31"/>
   </w:num>
   <w:num w:numId="25">
-    <w:abstractNumId w:val="25"/>
+    <w:abstractNumId w:val="27"/>
   </w:num>
   <w:num w:numId="26">
     <w:abstractNumId w:val="19"/>
@@ -5508,7 +6514,13 @@
     <w:abstractNumId w:val="12"/>
   </w:num>
   <w:num w:numId="35">
-    <w:abstractNumId w:val="31"/>
+    <w:abstractNumId w:val="33"/>
+  </w:num>
+  <w:num w:numId="36">
+    <w:abstractNumId w:val="25"/>
+  </w:num>
+  <w:num w:numId="37">
+    <w:abstractNumId w:val="26"/>
   </w:num>
   <w:numIdMacAtCleanup w:val="22"/>
 </w:numbering>
@@ -6138,7 +7150,6 @@
   <w:style w:type="character" w:default="1" w:styleId="DefaultParagraphFont">
     <w:name w:val="Default Paragraph Font"/>
     <w:uiPriority w:val="1"/>
-    <w:semiHidden/>
     <w:unhideWhenUsed/>
   </w:style>
   <w:style w:type="table" w:default="1" w:styleId="TableNormal">
@@ -11625,6 +12636,10 @@
 </file>
 
 <file path=customXml/item1.xml><?xml version="1.0" encoding="utf-8"?>
+<b:Sources xmlns:b="http://schemas.openxmlformats.org/officeDocument/2006/bibliography" xmlns="http://schemas.openxmlformats.org/officeDocument/2006/bibliography" SelectedStyle="\APA.XSL" StyleName="APA"/>
+</file>
+
+<file path=customXml/item2.xml><?xml version="1.0" encoding="utf-8"?>
 <Workflow version="v.1.13">
   <Filtration versionrequired="True" status="DONE" StartTime="25-07-2014 13:27:04" EndTime="25-07-2014 13:28:29">
     <Mandatory>
@@ -11802,20 +12817,16 @@
 </Workflow>
 </file>
 
-<file path=customXml/item2.xml><?xml version="1.0" encoding="utf-8"?>
-<b:Sources xmlns:b="http://schemas.openxmlformats.org/officeDocument/2006/bibliography" xmlns="http://schemas.openxmlformats.org/officeDocument/2006/bibliography" SelectedStyle="\APA.XSL" StyleName="APA"/>
-</file>
-
 <file path=customXml/itemProps1.xml><?xml version="1.0" encoding="utf-8"?>
-<ds:datastoreItem xmlns:ds="http://schemas.openxmlformats.org/officeDocument/2006/customXml" ds:itemID="{4D45DBA2-DCF6-46BF-858B-9A8CC8161B4D}">
-  <ds:schemaRefs/>
-</ds:datastoreItem>
-</file>
-
-<file path=customXml/itemProps2.xml><?xml version="1.0" encoding="utf-8"?>
 <ds:datastoreItem xmlns:ds="http://schemas.openxmlformats.org/officeDocument/2006/customXml" ds:itemID="{B589180B-96F4-4B3D-93D7-E2C64345EF74}">
   <ds:schemaRefs>
     <ds:schemaRef ds:uri="http://schemas.openxmlformats.org/officeDocument/2006/bibliography"/>
   </ds:schemaRefs>
 </ds:datastoreItem>
+</file>
+
+<file path=customXml/itemProps2.xml><?xml version="1.0" encoding="utf-8"?>
+<ds:datastoreItem xmlns:ds="http://schemas.openxmlformats.org/officeDocument/2006/customXml" ds:itemID="{4D45DBA2-DCF6-46BF-858B-9A8CC8161B4D}">
+  <ds:schemaRefs/>
+</ds:datastoreItem>
 </file>
</xml_diff>